<commit_message>
some changes in resume layout
</commit_message>
<xml_diff>
--- a/Amin-Mardani-Resume.docx
+++ b/Amin-Mardani-Resume.docx
@@ -15,23 +15,20 @@
         <w:tblLook w:val="0600" w:firstRow="0" w:lastRow="0" w:firstColumn="0" w:lastColumn="0" w:noHBand="1" w:noVBand="1"/>
       </w:tblPr>
       <w:tblGrid>
-        <w:gridCol w:w="2160"/>
-        <w:gridCol w:w="2160"/>
-        <w:gridCol w:w="1350"/>
-        <w:gridCol w:w="900"/>
-        <w:gridCol w:w="2250"/>
-        <w:gridCol w:w="2520"/>
+        <w:gridCol w:w="5760"/>
+        <w:gridCol w:w="1710"/>
+        <w:gridCol w:w="2070"/>
+        <w:gridCol w:w="1800"/>
       </w:tblGrid>
       <w:tr>
         <w:trPr>
-          <w:trHeight w:val="1587"/>
+          <w:trHeight w:val="1584"/>
         </w:trPr>
         <w:tc>
           <w:tcPr>
-            <w:tcW w:w="4320" w:type="dxa"/>
-            <w:gridSpan w:val="2"/>
+            <w:tcW w:w="5760" w:type="dxa"/>
             <w:tcBorders>
-              <w:bottom w:val="single" w:sz="24" w:space="0" w:color="ACA8AA" w:themeColor="accent4"/>
+              <w:bottom w:val="single" w:sz="4" w:space="0" w:color="auto"/>
             </w:tcBorders>
             <w:vAlign w:val="bottom"/>
           </w:tcPr>
@@ -84,8 +81,11 @@
         </w:tc>
         <w:tc>
           <w:tcPr>
-            <w:tcW w:w="7020" w:type="dxa"/>
-            <w:gridSpan w:val="4"/>
+            <w:tcW w:w="5580" w:type="dxa"/>
+            <w:gridSpan w:val="3"/>
+            <w:tcBorders>
+              <w:bottom w:val="single" w:sz="4" w:space="0" w:color="auto"/>
+            </w:tcBorders>
             <w:vAlign w:val="bottom"/>
           </w:tcPr>
           <w:p>
@@ -197,85 +197,58 @@
       </w:tr>
       <w:tr>
         <w:trPr>
-          <w:trHeight w:val="951"/>
-        </w:trPr>
-        <w:tc>
-          <w:tcPr>
-            <w:tcW w:w="11340" w:type="dxa"/>
-            <w:gridSpan w:val="6"/>
-            <w:tcBorders>
-              <w:top w:val="single" w:sz="24" w:space="0" w:color="ACA8AA" w:themeColor="accent4"/>
-              <w:bottom w:val="single" w:sz="24" w:space="0" w:color="ACA8AA" w:themeColor="accent4"/>
-            </w:tcBorders>
-          </w:tcPr>
-          <w:p>
-            <w:pPr>
-              <w:rPr>
-                <w:rFonts w:ascii="HoloLens MDL2 Assets" w:hAnsi="HoloLens MDL2 Assets" w:cs="Arabic Typesetting"/>
-              </w:rPr>
-            </w:pPr>
-            <w:r>
-              <w:rPr>
-                <w:rFonts w:ascii="HoloLens MDL2 Assets" w:hAnsi="HoloLens MDL2 Assets" w:cs="Arabic Typesetting"/>
-              </w:rPr>
-              <w:t>Frontend Developer with a knack for rapid learning and crafting responsive and imaginative web designs.</w:t>
-            </w:r>
-            <w:r>
-              <w:rPr>
-                <w:rFonts w:ascii="HoloLens MDL2 Assets" w:hAnsi="HoloLens MDL2 Assets" w:cs="Arabic Typesetting"/>
-              </w:rPr>
-              <w:t xml:space="preserve"> </w:t>
-            </w:r>
-            <w:r>
-              <w:rPr>
-                <w:rFonts w:ascii="HoloLens MDL2 Assets" w:hAnsi="HoloLens MDL2 Assets" w:cs="Arabic Typesetting"/>
-              </w:rPr>
-              <w:t xml:space="preserve">I bring a fresh, innovative approach to every project and thrive in collaborative environments where creativity knows no bounds. I am committed to regularly updating my knowledge of emerging technologies and </w:t>
-            </w:r>
-            <w:proofErr w:type="gramStart"/>
-            <w:r>
-              <w:rPr>
-                <w:rFonts w:ascii="HoloLens MDL2 Assets" w:hAnsi="HoloLens MDL2 Assets" w:cs="Arabic Typesetting"/>
-              </w:rPr>
-              <w:t>Seeking</w:t>
-            </w:r>
-            <w:proofErr w:type="gramEnd"/>
-            <w:r>
-              <w:rPr>
-                <w:rFonts w:ascii="HoloLens MDL2 Assets" w:hAnsi="HoloLens MDL2 Assets" w:cs="Arabic Typesetting"/>
-              </w:rPr>
-              <w:t xml:space="preserve"> an opportunity to leverage my expertise and passion for web development to contribute to a creative team.</w:t>
-            </w:r>
-          </w:p>
-        </w:tc>
-      </w:tr>
-      <w:tr>
-        <w:trPr>
           <w:trHeight w:val="24"/>
         </w:trPr>
         <w:tc>
           <w:tcPr>
             <w:tcW w:w="11340" w:type="dxa"/>
-            <w:gridSpan w:val="6"/>
-            <w:tcBorders>
-              <w:top w:val="single" w:sz="24" w:space="0" w:color="ACA8AA" w:themeColor="accent4"/>
-            </w:tcBorders>
+            <w:gridSpan w:val="4"/>
           </w:tcPr>
           <w:p>
             <w:pPr>
               <w:pStyle w:val="Heading1"/>
+              <w:tabs>
+                <w:tab w:val="left" w:pos="1560"/>
+                <w:tab w:val="center" w:pos="5670"/>
+              </w:tabs>
+              <w:rPr>
+                <w:rFonts w:ascii="Cambria" w:hAnsi="Cambria" w:cs="Arabic Typesetting"/>
+              </w:rPr>
+            </w:pPr>
+            <w:r>
               <w:rPr>
                 <w:rFonts w:ascii="HoloLens MDL2 Assets" w:hAnsi="HoloLens MDL2 Assets" w:cs="Arabic Typesetting"/>
-              </w:rPr>
-            </w:pPr>
+                <w:color w:val="184192"/>
+              </w:rPr>
+              <w:t>Profile</w:t>
+            </w:r>
+            <w:r>
+              <w:rPr>
+                <w:rFonts w:ascii="HoloLens MDL2 Assets" w:hAnsi="HoloLens MDL2 Assets" w:cs="Arabic Typesetting"/>
+              </w:rPr>
+              <w:tab/>
+            </w:r>
+            <w:r>
+              <w:rPr>
+                <w:rFonts w:ascii="HoloLens MDL2 Assets" w:hAnsi="HoloLens MDL2 Assets" w:cs="Arabic Typesetting"/>
+              </w:rPr>
+              <w:tab/>
+              <w:t xml:space="preserve">           </w:t>
+            </w:r>
+            <w:r>
+              <w:rPr>
+                <w:rFonts w:ascii="HoloLens MDL2 Assets" w:hAnsi="HoloLens MDL2 Assets" w:cs="Arabic Typesetting"/>
+              </w:rPr>
+              <w:t xml:space="preserve">  </w:t>
+            </w:r>
             <w:sdt>
               <w:sdtPr>
                 <w:rPr>
                   <w:rFonts w:ascii="HoloLens MDL2 Assets" w:hAnsi="HoloLens MDL2 Assets" w:cs="Arabic Typesetting"/>
                 </w:rPr>
-                <w:id w:val="1924448501"/>
+                <w:id w:val="2109932797"/>
                 <w:placeholder>
-                  <w:docPart w:val="3C336E92DFDE4F61AAAF824615626FC1"/>
+                  <w:docPart w:val="BF75AF1312224FCA8990291864EDC694"/>
                 </w:placeholder>
                 <w:temporary/>
                 <w:showingPlcHdr/>
@@ -296,380 +269,511 @@
       </w:tr>
       <w:tr>
         <w:trPr>
-          <w:trHeight w:val="768"/>
+          <w:trHeight w:val="1559"/>
         </w:trPr>
         <w:tc>
           <w:tcPr>
-            <w:tcW w:w="2160" w:type="dxa"/>
-            <w:tcBorders>
-              <w:bottom w:val="single" w:sz="24" w:space="0" w:color="ACA8AA" w:themeColor="accent4"/>
-            </w:tcBorders>
+            <w:tcW w:w="5760" w:type="dxa"/>
           </w:tcPr>
           <w:p>
             <w:pPr>
               <w:pStyle w:val="ListBullet"/>
               <w:numPr>
                 <w:ilvl w:val="0"/>
-                <w:numId w:val="5"/>
+                <w:numId w:val="0"/>
               </w:numPr>
-              <w:spacing w:line="276" w:lineRule="auto"/>
-              <w:rPr>
-                <w:rFonts w:ascii="HoloLens MDL2 Assets" w:hAnsi="HoloLens MDL2 Assets" w:cs="Arabic Typesetting"/>
-              </w:rPr>
-            </w:pPr>
-            <w:r>
-              <w:rPr>
-                <w:rFonts w:ascii="HoloLens MDL2 Assets" w:hAnsi="HoloLens MDL2 Assets" w:cs="Arabic Typesetting"/>
-              </w:rPr>
-              <w:t>Html5</w:t>
-            </w:r>
-          </w:p>
-          <w:p>
-            <w:pPr>
-              <w:pStyle w:val="ListBullet"/>
-              <w:numPr>
-                <w:ilvl w:val="0"/>
-                <w:numId w:val="5"/>
-              </w:numPr>
-              <w:spacing w:line="276" w:lineRule="auto"/>
-              <w:rPr>
-                <w:rFonts w:ascii="HoloLens MDL2 Assets" w:hAnsi="HoloLens MDL2 Assets" w:cs="Arabic Typesetting"/>
-              </w:rPr>
-            </w:pPr>
-            <w:proofErr w:type="spellStart"/>
-            <w:r>
-              <w:rPr>
-                <w:rFonts w:ascii="HoloLens MDL2 Assets" w:hAnsi="HoloLens MDL2 Assets" w:cs="Arabic Typesetting"/>
-              </w:rPr>
-              <w:t>Css</w:t>
-            </w:r>
-            <w:proofErr w:type="spellEnd"/>
-            <w:r>
-              <w:rPr>
-                <w:rFonts w:ascii="HoloLens MDL2 Assets" w:hAnsi="HoloLens MDL2 Assets" w:cs="Arabic Typesetting"/>
-              </w:rPr>
-              <w:t xml:space="preserve"> &amp; </w:t>
-            </w:r>
-            <w:proofErr w:type="spellStart"/>
-            <w:r>
-              <w:rPr>
-                <w:rFonts w:ascii="HoloLens MDL2 Assets" w:hAnsi="HoloLens MDL2 Assets" w:cs="Arabic Typesetting"/>
-              </w:rPr>
-              <w:t>Scss</w:t>
-            </w:r>
-            <w:proofErr w:type="spellEnd"/>
-          </w:p>
-          <w:p>
-            <w:pPr>
-              <w:pStyle w:val="ListBullet"/>
-              <w:numPr>
-                <w:ilvl w:val="0"/>
-                <w:numId w:val="5"/>
-              </w:numPr>
-              <w:spacing w:line="276" w:lineRule="auto"/>
-              <w:rPr>
-                <w:rFonts w:ascii="Cambria" w:hAnsi="Cambria" w:cs="Arabic Typesetting"/>
-              </w:rPr>
-            </w:pPr>
-            <w:proofErr w:type="spellStart"/>
-            <w:r>
-              <w:rPr>
-                <w:rFonts w:ascii="HoloLens MDL2 Assets" w:hAnsi="HoloLens MDL2 Assets" w:cs="Arabic Typesetting"/>
-              </w:rPr>
-              <w:t>Javascript</w:t>
-            </w:r>
-            <w:proofErr w:type="spellEnd"/>
+              <w:ind w:right="288"/>
+              <w:jc w:val="both"/>
+              <w:rPr>
+                <w:rFonts w:ascii="Cambria" w:hAnsi="Cambria" w:cs="Arabic Typesetting"/>
+              </w:rPr>
+            </w:pPr>
+            <w:r>
+              <w:rPr>
+                <w:rFonts w:ascii="Cambria" w:hAnsi="Cambria" w:cs="Arabic Typesetting"/>
+              </w:rPr>
+              <w:t>Front-End Developer with a strong passion for learning and staying at the forefront of emerging technologies. Eager to contribute to and elevate team performance by embracing new tools and methodologies</w:t>
+            </w:r>
+            <w:r>
+              <w:rPr>
+                <w:rFonts w:ascii="Cambria" w:hAnsi="Cambria" w:cs="Arabic Typesetting"/>
+              </w:rPr>
+              <w:t xml:space="preserve">. </w:t>
+            </w:r>
+            <w:r>
+              <w:rPr>
+                <w:rFonts w:ascii="Cambria" w:hAnsi="Cambria" w:cs="Arabic Typesetting"/>
+              </w:rPr>
+              <w:t>Programming is not just a profession; it's my source of joy and creativity, and I approach every project with a commitment to excellence</w:t>
+            </w:r>
+            <w:r>
+              <w:rPr>
+                <w:rFonts w:ascii="Cambria" w:hAnsi="Cambria" w:cs="Arabic Typesetting"/>
+              </w:rPr>
+              <w:t>.</w:t>
+            </w:r>
           </w:p>
         </w:tc>
         <w:tc>
           <w:tcPr>
-            <w:tcW w:w="2160" w:type="dxa"/>
-            <w:tcBorders>
-              <w:bottom w:val="single" w:sz="24" w:space="0" w:color="ACA8AA" w:themeColor="accent4"/>
-            </w:tcBorders>
+            <w:tcW w:w="1710" w:type="dxa"/>
           </w:tcPr>
           <w:p>
             <w:pPr>
-              <w:pStyle w:val="ListBullet"/>
+              <w:pStyle w:val="ListParagraph"/>
               <w:numPr>
                 <w:ilvl w:val="0"/>
-                <w:numId w:val="5"/>
+                <w:numId w:val="20"/>
               </w:numPr>
               <w:spacing w:line="276" w:lineRule="auto"/>
               <w:rPr>
-                <w:rFonts w:ascii="HoloLens MDL2 Assets" w:hAnsi="HoloLens MDL2 Assets" w:cs="Arabic Typesetting"/>
-              </w:rPr>
-            </w:pPr>
-            <w:r>
-              <w:rPr>
-                <w:rFonts w:ascii="HoloLens MDL2 Assets" w:hAnsi="HoloLens MDL2 Assets" w:cs="Arabic Typesetting"/>
-              </w:rPr>
-              <w:t>Typescript</w:t>
-            </w:r>
-          </w:p>
-          <w:p>
-            <w:pPr>
-              <w:pStyle w:val="ListBullet"/>
+                <w:rFonts w:ascii="Cambria" w:hAnsi="Cambria" w:cs="Arabic Typesetting"/>
+              </w:rPr>
+            </w:pPr>
+            <w:proofErr w:type="spellStart"/>
+            <w:r>
+              <w:rPr>
+                <w:rFonts w:ascii="Cambria" w:hAnsi="Cambria" w:cs="Arabic Typesetting"/>
+              </w:rPr>
+              <w:t>Reactjs</w:t>
+            </w:r>
+            <w:proofErr w:type="spellEnd"/>
+          </w:p>
+          <w:p>
+            <w:pPr>
+              <w:pStyle w:val="ListParagraph"/>
               <w:numPr>
                 <w:ilvl w:val="0"/>
-                <w:numId w:val="5"/>
+                <w:numId w:val="20"/>
               </w:numPr>
               <w:spacing w:line="276" w:lineRule="auto"/>
               <w:rPr>
-                <w:rFonts w:ascii="HoloLens MDL2 Assets" w:hAnsi="HoloLens MDL2 Assets" w:cs="Arabic Typesetting"/>
-              </w:rPr>
-            </w:pPr>
-            <w:proofErr w:type="spellStart"/>
-            <w:r>
-              <w:rPr>
-                <w:rFonts w:ascii="HoloLens MDL2 Assets" w:hAnsi="HoloLens MDL2 Assets" w:cs="Arabic Typesetting"/>
-              </w:rPr>
-              <w:t>Reactjs</w:t>
-            </w:r>
-            <w:proofErr w:type="spellEnd"/>
-          </w:p>
-          <w:p>
-            <w:pPr>
-              <w:pStyle w:val="ListBullet"/>
+                <w:rFonts w:ascii="Cambria" w:hAnsi="Cambria" w:cs="Arabic Typesetting"/>
+              </w:rPr>
+            </w:pPr>
+            <w:r>
+              <w:rPr>
+                <w:rFonts w:ascii="Cambria" w:hAnsi="Cambria" w:cs="Arabic Typesetting"/>
+              </w:rPr>
+              <w:t>Typescript</w:t>
+            </w:r>
+          </w:p>
+          <w:p>
+            <w:pPr>
+              <w:pStyle w:val="ListParagraph"/>
               <w:numPr>
                 <w:ilvl w:val="0"/>
-                <w:numId w:val="5"/>
+                <w:numId w:val="20"/>
               </w:numPr>
               <w:spacing w:line="276" w:lineRule="auto"/>
               <w:rPr>
-                <w:rFonts w:ascii="HoloLens MDL2 Assets" w:hAnsi="HoloLens MDL2 Assets" w:cs="Arabic Typesetting"/>
-              </w:rPr>
-            </w:pPr>
-            <w:r>
-              <w:rPr>
-                <w:rFonts w:ascii="HoloLens MDL2 Assets" w:hAnsi="HoloLens MDL2 Assets" w:cs="Arabic Typesetting"/>
-              </w:rPr>
-              <w:t xml:space="preserve">Redux Toolkit                                            </w:t>
+                <w:rFonts w:ascii="Cambria" w:hAnsi="Cambria" w:cs="Arabic Typesetting"/>
+              </w:rPr>
+            </w:pPr>
+            <w:r>
+              <w:rPr>
+                <w:rFonts w:ascii="Cambria" w:hAnsi="Cambria" w:cs="Arabic Typesetting"/>
+              </w:rPr>
+              <w:t>React Query</w:t>
+            </w:r>
+          </w:p>
+          <w:p>
+            <w:pPr>
+              <w:pStyle w:val="ListParagraph"/>
+              <w:numPr>
+                <w:ilvl w:val="0"/>
+                <w:numId w:val="20"/>
+              </w:numPr>
+              <w:spacing w:line="276" w:lineRule="auto"/>
+              <w:rPr>
+                <w:rFonts w:ascii="Cambria" w:hAnsi="Cambria" w:cs="Arabic Typesetting"/>
+              </w:rPr>
+            </w:pPr>
+            <w:proofErr w:type="spellStart"/>
+            <w:r>
+              <w:rPr>
+                <w:rFonts w:ascii="Cambria" w:hAnsi="Cambria" w:cs="Arabic Typesetting"/>
+              </w:rPr>
+              <w:t>MicroFrontend</w:t>
+            </w:r>
+            <w:proofErr w:type="spellEnd"/>
+          </w:p>
+          <w:p>
+            <w:pPr>
+              <w:pStyle w:val="ListParagraph"/>
+              <w:numPr>
+                <w:ilvl w:val="0"/>
+                <w:numId w:val="20"/>
+              </w:numPr>
+              <w:spacing w:line="276" w:lineRule="auto"/>
+              <w:rPr>
+                <w:rFonts w:ascii="Cambria" w:hAnsi="Cambria" w:cs="Arabic Typesetting"/>
+              </w:rPr>
+            </w:pPr>
+            <w:r>
+              <w:rPr>
+                <w:rFonts w:ascii="Cambria" w:hAnsi="Cambria" w:cs="Arabic Typesetting"/>
+              </w:rPr>
+              <w:t>Ant Design</w:t>
+            </w:r>
+          </w:p>
+          <w:p>
+            <w:pPr>
+              <w:pStyle w:val="ListParagraph"/>
+              <w:numPr>
+                <w:ilvl w:val="0"/>
+                <w:numId w:val="20"/>
+              </w:numPr>
+              <w:spacing w:line="276" w:lineRule="auto"/>
+              <w:rPr>
+                <w:rFonts w:ascii="Cambria" w:hAnsi="Cambria" w:cs="Arabic Typesetting"/>
+              </w:rPr>
+            </w:pPr>
+            <w:r>
+              <w:rPr>
+                <w:rFonts w:ascii="Cambria" w:hAnsi="Cambria" w:cs="Arabic Typesetting"/>
+              </w:rPr>
+              <w:t>React Flow</w:t>
+            </w:r>
+          </w:p>
+          <w:p>
+            <w:pPr>
+              <w:pStyle w:val="ListParagraph"/>
+              <w:numPr>
+                <w:ilvl w:val="0"/>
+                <w:numId w:val="20"/>
+              </w:numPr>
+              <w:spacing w:line="276" w:lineRule="auto"/>
+              <w:rPr>
+                <w:rFonts w:ascii="Cambria" w:hAnsi="Cambria" w:cs="Arabic Typesetting"/>
+              </w:rPr>
+            </w:pPr>
+            <w:r>
+              <w:rPr>
+                <w:rFonts w:ascii="Cambria" w:hAnsi="Cambria" w:cs="Arabic Typesetting"/>
+              </w:rPr>
+              <w:t>Asp.net Core</w:t>
             </w:r>
           </w:p>
         </w:tc>
         <w:tc>
           <w:tcPr>
-            <w:tcW w:w="2250" w:type="dxa"/>
-            <w:gridSpan w:val="2"/>
+            <w:tcW w:w="2070" w:type="dxa"/>
             <w:tcBorders>
-              <w:bottom w:val="single" w:sz="24" w:space="0" w:color="ACA8AA" w:themeColor="accent4"/>
+              <w:bottom w:val="single" w:sz="4" w:space="0" w:color="auto"/>
             </w:tcBorders>
           </w:tcPr>
           <w:p>
             <w:pPr>
-              <w:pStyle w:val="ListBullet"/>
+              <w:pStyle w:val="ListParagraph"/>
               <w:numPr>
                 <w:ilvl w:val="0"/>
-                <w:numId w:val="5"/>
+                <w:numId w:val="20"/>
               </w:numPr>
               <w:spacing w:line="276" w:lineRule="auto"/>
               <w:rPr>
-                <w:rFonts w:ascii="HoloLens MDL2 Assets" w:hAnsi="HoloLens MDL2 Assets" w:cs="Arabic Typesetting"/>
-              </w:rPr>
-            </w:pPr>
-            <w:r>
-              <w:rPr>
-                <w:rFonts w:ascii="HoloLens MDL2 Assets" w:hAnsi="HoloLens MDL2 Assets" w:cs="Arabic Typesetting"/>
-              </w:rPr>
-              <w:t>React Query</w:t>
-            </w:r>
-          </w:p>
-          <w:p>
-            <w:pPr>
-              <w:pStyle w:val="ListBullet"/>
+                <w:rFonts w:ascii="Cambria" w:hAnsi="Cambria" w:cs="Arabic Typesetting"/>
+              </w:rPr>
+            </w:pPr>
+            <w:proofErr w:type="spellStart"/>
+            <w:r>
+              <w:rPr>
+                <w:rFonts w:ascii="Cambria" w:hAnsi="Cambria" w:cs="Arabic Typesetting"/>
+              </w:rPr>
+              <w:t>Nextjs</w:t>
+            </w:r>
+            <w:proofErr w:type="spellEnd"/>
+          </w:p>
+          <w:p>
+            <w:pPr>
+              <w:pStyle w:val="ListParagraph"/>
               <w:numPr>
                 <w:ilvl w:val="0"/>
-                <w:numId w:val="5"/>
+                <w:numId w:val="20"/>
               </w:numPr>
               <w:spacing w:line="276" w:lineRule="auto"/>
               <w:rPr>
-                <w:rFonts w:ascii="HoloLens MDL2 Assets" w:hAnsi="HoloLens MDL2 Assets" w:cs="Arabic Typesetting"/>
-              </w:rPr>
-            </w:pPr>
+                <w:rFonts w:ascii="Cambria" w:hAnsi="Cambria" w:cs="Arabic Typesetting"/>
+              </w:rPr>
+            </w:pPr>
+            <w:r>
+              <w:rPr>
+                <w:rFonts w:ascii="Cambria" w:hAnsi="Cambria" w:cs="Arabic Typesetting"/>
+              </w:rPr>
+              <w:t xml:space="preserve">Html &amp; </w:t>
+            </w:r>
             <w:proofErr w:type="spellStart"/>
             <w:r>
               <w:rPr>
-                <w:rFonts w:ascii="HoloLens MDL2 Assets" w:hAnsi="HoloLens MDL2 Assets" w:cs="Arabic Typesetting"/>
-              </w:rPr>
-              <w:t>Nextjs</w:t>
+                <w:rFonts w:ascii="Cambria" w:hAnsi="Cambria" w:cs="Arabic Typesetting"/>
+              </w:rPr>
+              <w:t>Css</w:t>
             </w:r>
             <w:proofErr w:type="spellEnd"/>
           </w:p>
           <w:p>
             <w:pPr>
-              <w:pStyle w:val="ListBullet"/>
+              <w:pStyle w:val="ListParagraph"/>
               <w:numPr>
                 <w:ilvl w:val="0"/>
-                <w:numId w:val="5"/>
+                <w:numId w:val="20"/>
               </w:numPr>
               <w:spacing w:line="276" w:lineRule="auto"/>
               <w:rPr>
-                <w:rFonts w:ascii="HoloLens MDL2 Assets" w:hAnsi="HoloLens MDL2 Assets" w:cs="Arabic Typesetting"/>
-              </w:rPr>
-            </w:pPr>
-            <w:r>
-              <w:rPr>
-                <w:rFonts w:ascii="HoloLens MDL2 Assets" w:hAnsi="HoloLens MDL2 Assets" w:cs="Arabic Typesetting"/>
-              </w:rPr>
-              <w:t>Ant Design</w:t>
+                <w:rFonts w:ascii="Cambria" w:hAnsi="Cambria" w:cs="Arabic Typesetting"/>
+              </w:rPr>
+            </w:pPr>
+            <w:r>
+              <w:rPr>
+                <w:rFonts w:ascii="Cambria" w:hAnsi="Cambria" w:cs="Arabic Typesetting"/>
+              </w:rPr>
+              <w:t>Rest API</w:t>
+            </w:r>
+          </w:p>
+          <w:p>
+            <w:pPr>
+              <w:pStyle w:val="ListParagraph"/>
+              <w:numPr>
+                <w:ilvl w:val="0"/>
+                <w:numId w:val="20"/>
+              </w:numPr>
+              <w:spacing w:line="276" w:lineRule="auto"/>
+              <w:rPr>
+                <w:rFonts w:ascii="Cambria" w:hAnsi="Cambria" w:cs="Arabic Typesetting"/>
+              </w:rPr>
+            </w:pPr>
+            <w:r>
+              <w:rPr>
+                <w:rFonts w:ascii="Cambria" w:hAnsi="Cambria" w:cs="Arabic Typesetting"/>
+              </w:rPr>
+              <w:t>Design Patterns</w:t>
+            </w:r>
+          </w:p>
+          <w:p>
+            <w:pPr>
+              <w:pStyle w:val="ListParagraph"/>
+              <w:numPr>
+                <w:ilvl w:val="0"/>
+                <w:numId w:val="20"/>
+              </w:numPr>
+              <w:spacing w:line="276" w:lineRule="auto"/>
+              <w:rPr>
+                <w:rFonts w:ascii="Cambria" w:hAnsi="Cambria" w:cs="Arabic Typesetting"/>
+              </w:rPr>
+            </w:pPr>
+            <w:r>
+              <w:rPr>
+                <w:rFonts w:ascii="Cambria" w:hAnsi="Cambria" w:cs="Arabic Typesetting"/>
+              </w:rPr>
+              <w:t>Webpack &amp; Rollup</w:t>
+            </w:r>
+          </w:p>
+          <w:p>
+            <w:pPr>
+              <w:pStyle w:val="ListParagraph"/>
+              <w:numPr>
+                <w:ilvl w:val="0"/>
+                <w:numId w:val="20"/>
+              </w:numPr>
+              <w:spacing w:line="276" w:lineRule="auto"/>
+              <w:rPr>
+                <w:rFonts w:ascii="Cambria" w:hAnsi="Cambria" w:cs="Arabic Typesetting"/>
+              </w:rPr>
+            </w:pPr>
+            <w:r>
+              <w:rPr>
+                <w:rFonts w:ascii="Cambria" w:hAnsi="Cambria" w:cs="Arabic Typesetting"/>
+              </w:rPr>
+              <w:t>SQL Server</w:t>
+            </w:r>
+          </w:p>
+          <w:p>
+            <w:pPr>
+              <w:pStyle w:val="ListParagraph"/>
+              <w:numPr>
+                <w:ilvl w:val="0"/>
+                <w:numId w:val="20"/>
+              </w:numPr>
+              <w:spacing w:line="276" w:lineRule="auto"/>
+              <w:rPr>
+                <w:rFonts w:ascii="Cambria" w:hAnsi="Cambria" w:cs="Arabic Typesetting"/>
+              </w:rPr>
+            </w:pPr>
+            <w:r>
+              <w:rPr>
+                <w:rFonts w:ascii="Cambria" w:hAnsi="Cambria" w:cs="Arabic Typesetting"/>
+              </w:rPr>
+              <w:t>EF Core</w:t>
             </w:r>
           </w:p>
         </w:tc>
         <w:tc>
           <w:tcPr>
-            <w:tcW w:w="2250" w:type="dxa"/>
+            <w:tcW w:w="1800" w:type="dxa"/>
             <w:tcBorders>
-              <w:bottom w:val="single" w:sz="24" w:space="0" w:color="ACA8AA" w:themeColor="accent4"/>
+              <w:bottom w:val="single" w:sz="4" w:space="0" w:color="auto"/>
             </w:tcBorders>
           </w:tcPr>
           <w:p>
             <w:pPr>
-              <w:pStyle w:val="ListBullet"/>
+              <w:pStyle w:val="ListParagraph"/>
               <w:numPr>
                 <w:ilvl w:val="0"/>
-                <w:numId w:val="5"/>
+                <w:numId w:val="20"/>
               </w:numPr>
               <w:spacing w:line="276" w:lineRule="auto"/>
               <w:rPr>
-                <w:rFonts w:ascii="HoloLens MDL2 Assets" w:hAnsi="HoloLens MDL2 Assets" w:cs="Arabic Typesetting"/>
-              </w:rPr>
-            </w:pPr>
-            <w:r>
-              <w:rPr>
-                <w:rFonts w:ascii="HoloLens MDL2 Assets" w:hAnsi="HoloLens MDL2 Assets" w:cs="Arabic Typesetting"/>
-              </w:rPr>
-              <w:t>Material UI</w:t>
-            </w:r>
-          </w:p>
-          <w:p>
-            <w:pPr>
-              <w:pStyle w:val="ListBullet"/>
+                <w:rFonts w:ascii="Cambria" w:hAnsi="Cambria" w:cs="Arabic Typesetting"/>
+              </w:rPr>
+            </w:pPr>
+            <w:proofErr w:type="spellStart"/>
+            <w:r>
+              <w:rPr>
+                <w:rFonts w:ascii="Cambria" w:hAnsi="Cambria" w:cs="Arabic Typesetting"/>
+              </w:rPr>
+              <w:t>Javascript</w:t>
+            </w:r>
+            <w:proofErr w:type="spellEnd"/>
+          </w:p>
+          <w:p>
+            <w:pPr>
+              <w:pStyle w:val="ListParagraph"/>
               <w:numPr>
                 <w:ilvl w:val="0"/>
-                <w:numId w:val="5"/>
+                <w:numId w:val="20"/>
               </w:numPr>
               <w:spacing w:line="276" w:lineRule="auto"/>
               <w:rPr>
-                <w:rFonts w:ascii="HoloLens MDL2 Assets" w:hAnsi="HoloLens MDL2 Assets" w:cs="Arabic Typesetting"/>
-              </w:rPr>
-            </w:pPr>
-            <w:r>
-              <w:rPr>
-                <w:rFonts w:ascii="HoloLens MDL2 Assets" w:hAnsi="HoloLens MDL2 Assets" w:cs="Arabic Typesetting"/>
-              </w:rPr>
-              <w:t>Styled Components</w:t>
-            </w:r>
-          </w:p>
-          <w:p>
-            <w:pPr>
-              <w:pStyle w:val="ListBullet"/>
+                <w:rFonts w:ascii="Cambria" w:hAnsi="Cambria" w:cs="Arabic Typesetting"/>
+              </w:rPr>
+            </w:pPr>
+            <w:r>
+              <w:rPr>
+                <w:rFonts w:ascii="Cambria" w:hAnsi="Cambria" w:cs="Arabic Typesetting"/>
+              </w:rPr>
+              <w:t>Redux Toolkit</w:t>
+            </w:r>
+          </w:p>
+          <w:p>
+            <w:pPr>
+              <w:pStyle w:val="ListParagraph"/>
               <w:numPr>
                 <w:ilvl w:val="0"/>
-                <w:numId w:val="5"/>
+                <w:numId w:val="20"/>
               </w:numPr>
               <w:spacing w:line="276" w:lineRule="auto"/>
               <w:rPr>
-                <w:rFonts w:ascii="HoloLens MDL2 Assets" w:hAnsi="HoloLens MDL2 Assets" w:cs="Arabic Typesetting"/>
-              </w:rPr>
-            </w:pPr>
-            <w:r>
-              <w:rPr>
-                <w:rFonts w:ascii="HoloLens MDL2 Assets" w:hAnsi="HoloLens MDL2 Assets" w:cs="Arabic Typesetting"/>
-              </w:rPr>
-              <w:t>React Flow</w:t>
-            </w:r>
-          </w:p>
-        </w:tc>
-        <w:tc>
-          <w:tcPr>
-            <w:tcW w:w="2520" w:type="dxa"/>
-            <w:tcBorders>
-              <w:bottom w:val="single" w:sz="24" w:space="0" w:color="ACA8AA" w:themeColor="accent4"/>
-            </w:tcBorders>
-          </w:tcPr>
-          <w:p>
-            <w:pPr>
-              <w:pStyle w:val="ListBullet"/>
+                <w:rFonts w:ascii="Cambria" w:hAnsi="Cambria" w:cs="Arabic Typesetting"/>
+              </w:rPr>
+            </w:pPr>
+            <w:proofErr w:type="spellStart"/>
+            <w:r>
+              <w:rPr>
+                <w:rFonts w:ascii="Cambria" w:hAnsi="Cambria" w:cs="Arabic Typesetting"/>
+              </w:rPr>
+              <w:t>GraphQL</w:t>
+            </w:r>
+            <w:proofErr w:type="spellEnd"/>
+          </w:p>
+          <w:p>
+            <w:pPr>
+              <w:pStyle w:val="ListParagraph"/>
               <w:numPr>
                 <w:ilvl w:val="0"/>
-                <w:numId w:val="5"/>
+                <w:numId w:val="20"/>
               </w:numPr>
               <w:spacing w:line="276" w:lineRule="auto"/>
               <w:rPr>
-                <w:rFonts w:ascii="HoloLens MDL2 Assets" w:hAnsi="HoloLens MDL2 Assets" w:cs="Arabic Typesetting"/>
-              </w:rPr>
-            </w:pPr>
-            <w:proofErr w:type="spellStart"/>
-            <w:r>
-              <w:rPr>
-                <w:rFonts w:ascii="HoloLens MDL2 Assets" w:hAnsi="HoloLens MDL2 Assets" w:cs="Arabic Typesetting"/>
-              </w:rPr>
-              <w:t>RecordRTC</w:t>
-            </w:r>
-            <w:proofErr w:type="spellEnd"/>
-          </w:p>
-          <w:p>
-            <w:pPr>
-              <w:pStyle w:val="ListBullet"/>
+                <w:rFonts w:ascii="Cambria" w:hAnsi="Cambria" w:cs="Arabic Typesetting"/>
+              </w:rPr>
+            </w:pPr>
+            <w:r>
+              <w:rPr>
+                <w:rFonts w:ascii="Cambria" w:hAnsi="Cambria" w:cs="Arabic Typesetting"/>
+              </w:rPr>
+              <w:t>Material UI</w:t>
+            </w:r>
+          </w:p>
+          <w:p>
+            <w:pPr>
+              <w:pStyle w:val="ListParagraph"/>
               <w:numPr>
                 <w:ilvl w:val="0"/>
-                <w:numId w:val="5"/>
+                <w:numId w:val="20"/>
               </w:numPr>
               <w:spacing w:line="276" w:lineRule="auto"/>
               <w:rPr>
-                <w:rFonts w:ascii="HoloLens MDL2 Assets" w:hAnsi="HoloLens MDL2 Assets" w:cs="Arabic Typesetting"/>
-              </w:rPr>
-            </w:pPr>
-            <w:r>
-              <w:rPr>
-                <w:rFonts w:ascii="HoloLens MDL2 Assets" w:hAnsi="HoloLens MDL2 Assets" w:cs="Arabic Typesetting"/>
-              </w:rPr>
-              <w:t>Rest API</w:t>
-            </w:r>
-          </w:p>
-          <w:p>
-            <w:pPr>
-              <w:pStyle w:val="ListBullet"/>
+                <w:rFonts w:ascii="Cambria" w:hAnsi="Cambria" w:cs="Arabic Typesetting"/>
+              </w:rPr>
+            </w:pPr>
+            <w:r>
+              <w:rPr>
+                <w:rFonts w:ascii="Cambria" w:hAnsi="Cambria" w:cs="Arabic Typesetting"/>
+              </w:rPr>
+              <w:t>Jest &amp; RTL</w:t>
+            </w:r>
+          </w:p>
+          <w:p>
+            <w:pPr>
+              <w:pStyle w:val="ListParagraph"/>
               <w:numPr>
                 <w:ilvl w:val="0"/>
-                <w:numId w:val="5"/>
+                <w:numId w:val="20"/>
               </w:numPr>
               <w:spacing w:line="276" w:lineRule="auto"/>
               <w:rPr>
-                <w:rFonts w:ascii="HoloLens MDL2 Assets" w:hAnsi="HoloLens MDL2 Assets" w:cs="Arabic Typesetting"/>
-              </w:rPr>
-            </w:pPr>
-            <w:proofErr w:type="spellStart"/>
-            <w:r>
-              <w:rPr>
-                <w:rFonts w:ascii="HoloLens MDL2 Assets" w:hAnsi="HoloLens MDL2 Assets" w:cs="Arabic Typesetting"/>
-              </w:rPr>
-              <w:t>GraphQL</w:t>
-            </w:r>
-            <w:proofErr w:type="spellEnd"/>
+                <w:rFonts w:ascii="Cambria" w:hAnsi="Cambria" w:cs="Arabic Typesetting"/>
+              </w:rPr>
+            </w:pPr>
+            <w:r>
+              <w:rPr>
+                <w:rFonts w:ascii="Cambria" w:hAnsi="Cambria" w:cs="Arabic Typesetting"/>
+              </w:rPr>
+              <w:t>C#</w:t>
+            </w:r>
+          </w:p>
+          <w:p>
+            <w:pPr>
+              <w:pStyle w:val="ListParagraph"/>
+              <w:numPr>
+                <w:ilvl w:val="0"/>
+                <w:numId w:val="20"/>
+              </w:numPr>
+              <w:spacing w:line="276" w:lineRule="auto"/>
+              <w:rPr>
+                <w:rFonts w:ascii="Cambria" w:hAnsi="Cambria" w:cs="Arabic Typesetting"/>
+              </w:rPr>
+            </w:pPr>
+            <w:r>
+              <w:rPr>
+                <w:rFonts w:ascii="Cambria" w:hAnsi="Cambria" w:cs="Arabic Typesetting"/>
+              </w:rPr>
+              <w:t>Nginx</w:t>
+            </w:r>
           </w:p>
         </w:tc>
       </w:tr>
       <w:bookmarkStart w:id="0" w:name="OLE_LINK1"/>
       <w:tr>
         <w:trPr>
-          <w:trHeight w:val="1584"/>
+          <w:trHeight w:val="357"/>
         </w:trPr>
         <w:tc>
           <w:tcPr>
             <w:tcW w:w="11340" w:type="dxa"/>
-            <w:gridSpan w:val="6"/>
+            <w:gridSpan w:val="4"/>
             <w:tcBorders>
-              <w:top w:val="single" w:sz="24" w:space="0" w:color="ACA8AA" w:themeColor="accent4"/>
-              <w:bottom w:val="single" w:sz="24" w:space="0" w:color="ACA8AA" w:themeColor="accent4"/>
+              <w:top w:val="single" w:sz="4" w:space="0" w:color="auto"/>
             </w:tcBorders>
           </w:tcPr>
           <w:p>
             <w:pPr>
               <w:pStyle w:val="Heading1"/>
-              <w:rPr>
-                <w:rFonts w:ascii="HoloLens MDL2 Assets" w:hAnsi="HoloLens MDL2 Assets" w:cs="Arabic Typesetting"/>
+              <w:tabs>
+                <w:tab w:val="left" w:pos="4692"/>
+              </w:tabs>
+              <w:rPr>
+                <w:rFonts w:ascii="Cambria" w:hAnsi="Cambria" w:cs="Arabic Typesetting"/>
               </w:rPr>
             </w:pPr>
             <w:sdt>
@@ -677,9 +781,9 @@
                 <w:rPr>
                   <w:rFonts w:ascii="HoloLens MDL2 Assets" w:hAnsi="HoloLens MDL2 Assets" w:cs="Arabic Typesetting"/>
                 </w:rPr>
-                <w:id w:val="566071118"/>
+                <w:id w:val="-1816100353"/>
                 <w:placeholder>
-                  <w:docPart w:val="CCE3B24D0EE2410086993D56D0EF1638"/>
+                  <w:docPart w:val="502F95AF766540238D1EE028B7A8D7D2"/>
                 </w:placeholder>
                 <w:temporary/>
                 <w:showingPlcHdr/>
@@ -695,10 +799,55 @@
                 </w:r>
               </w:sdtContent>
             </w:sdt>
-          </w:p>
+            <w:r>
+              <w:rPr>
+                <w:rFonts w:ascii="HoloLens MDL2 Assets" w:hAnsi="HoloLens MDL2 Assets" w:cs="Arabic Typesetting"/>
+              </w:rPr>
+              <w:tab/>
+            </w:r>
+            <w:r>
+              <w:rPr>
+                <w:rFonts w:ascii="HoloLens MDL2 Assets" w:hAnsi="HoloLens MDL2 Assets" w:cs="Arabic Typesetting" w:hint="cs"/>
+                <w:rtl/>
+              </w:rPr>
+              <w:t xml:space="preserve">        </w:t>
+            </w:r>
+            <w:r>
+              <w:rPr>
+                <w:rFonts w:ascii="HoloLens MDL2 Assets" w:hAnsi="HoloLens MDL2 Assets" w:cs="Arabic Typesetting"/>
+              </w:rPr>
+              <w:t xml:space="preserve">     </w:t>
+            </w:r>
+            <w:r>
+              <w:rPr>
+                <w:rFonts w:ascii="HoloLens MDL2 Assets" w:hAnsi="HoloLens MDL2 Assets" w:cs="Arabic Typesetting"/>
+              </w:rPr>
+              <w:t xml:space="preserve"> </w:t>
+            </w:r>
+            <w:r>
+              <w:rPr>
+                <w:rFonts w:ascii="HoloLens MDL2 Assets" w:hAnsi="HoloLens MDL2 Assets" w:cs="Arabic Typesetting"/>
+                <w:color w:val="184192"/>
+              </w:rPr>
+              <w:t>Projects</w:t>
+            </w:r>
+          </w:p>
+        </w:tc>
+      </w:tr>
+      <w:bookmarkEnd w:id="0"/>
+      <w:tr>
+        <w:trPr>
+          <w:trHeight w:val="3342"/>
+        </w:trPr>
+        <w:tc>
+          <w:tcPr>
+            <w:tcW w:w="5760" w:type="dxa"/>
+          </w:tcPr>
           <w:p>
             <w:pPr>
               <w:pStyle w:val="Heading2"/>
+              <w:spacing w:after="120"/>
+              <w:ind w:right="288"/>
               <w:rPr>
                 <w:rFonts w:ascii="HoloLens MDL2 Assets" w:hAnsi="HoloLens MDL2 Assets" w:cs="Arabic Typesetting"/>
               </w:rPr>
@@ -713,8 +862,11 @@
           <w:p>
             <w:pPr>
               <w:pStyle w:val="Heading3"/>
+              <w:ind w:right="288"/>
               <w:rPr>
                 <w:rFonts w:ascii="HoloLens MDL2 Assets" w:hAnsi="HoloLens MDL2 Assets" w:cs="Arabic Typesetting"/>
+                <w:rtl/>
+                <w:lang w:bidi="fa-IR"/>
               </w:rPr>
             </w:pPr>
             <w:r>
@@ -727,6 +879,7 @@
           <w:p>
             <w:pPr>
               <w:pStyle w:val="Heading4"/>
+              <w:ind w:right="288"/>
               <w:rPr>
                 <w:rStyle w:val="SubtleReference"/>
                 <w:rFonts w:ascii="HoloLens MDL2 Assets" w:hAnsi="HoloLens MDL2 Assets" w:cs="Arabic Typesetting"/>
@@ -746,133 +899,140 @@
                 <w:sz w:val="18"/>
                 <w:szCs w:val="20"/>
               </w:rPr>
-              <w:t>January 2022 - PRESENT</w:t>
+              <w:t>January 202</w:t>
+            </w:r>
+            <w:r>
+              <w:rPr>
+                <w:rFonts w:ascii="Cambria" w:hAnsi="Cambria" w:cs="Arabic Typesetting"/>
+                <w:caps/>
+                <w:color w:val="404040" w:themeColor="text1" w:themeTint="BF"/>
+                <w:spacing w:val="10"/>
+                <w:sz w:val="18"/>
+                <w:szCs w:val="20"/>
+              </w:rPr>
+              <w:t>3</w:t>
+            </w:r>
+            <w:r>
+              <w:rPr>
+                <w:rFonts w:ascii="HoloLens MDL2 Assets" w:hAnsi="HoloLens MDL2 Assets" w:cs="Arabic Typesetting"/>
+                <w:caps/>
+                <w:color w:val="404040" w:themeColor="text1" w:themeTint="BF"/>
+                <w:spacing w:val="10"/>
+                <w:sz w:val="18"/>
+                <w:szCs w:val="20"/>
+              </w:rPr>
+              <w:t xml:space="preserve"> - PRESENT</w:t>
             </w:r>
           </w:p>
           <w:p>
             <w:pPr>
               <w:pStyle w:val="ListBullet"/>
+              <w:ind w:left="504" w:right="288"/>
+              <w:jc w:val="both"/>
+              <w:rPr>
+                <w:rFonts w:ascii="Cambria" w:hAnsi="Cambria" w:cs="Arabic Typesetting"/>
+              </w:rPr>
+            </w:pPr>
+            <w:r>
+              <w:rPr>
+                <w:rFonts w:ascii="Cambria" w:hAnsi="Cambria" w:cs="Arabic Typesetting"/>
+              </w:rPr>
+              <w:t>Collaborated with a cross-functional team to design and develop responsive</w:t>
+            </w:r>
+            <w:r>
+              <w:rPr>
+                <w:rFonts w:ascii="Cambria" w:hAnsi="Cambria" w:cs="Arabic Typesetting"/>
+                <w:rtl/>
+              </w:rPr>
+              <w:t xml:space="preserve"> </w:t>
+            </w:r>
+            <w:r>
+              <w:rPr>
+                <w:rFonts w:ascii="Cambria" w:hAnsi="Cambria" w:cs="Arabic Typesetting"/>
+              </w:rPr>
+              <w:t>and mobile-friendly web applications.</w:t>
+            </w:r>
+          </w:p>
+          <w:p>
+            <w:pPr>
+              <w:pStyle w:val="ListBullet"/>
+              <w:ind w:left="504" w:right="288"/>
+              <w:jc w:val="both"/>
+              <w:rPr>
+                <w:rFonts w:ascii="Cambria" w:hAnsi="Cambria" w:cs="Arabic Typesetting"/>
+              </w:rPr>
+            </w:pPr>
+            <w:r>
+              <w:rPr>
+                <w:rFonts w:ascii="Cambria" w:hAnsi="Cambria" w:cs="Arabic Typesetting"/>
+              </w:rPr>
+              <w:t>Led the migration of an outdated website to a modern, user-friendly interface, resulting 30% improvement in page load times.</w:t>
+            </w:r>
+          </w:p>
+          <w:p>
+            <w:pPr>
+              <w:pStyle w:val="ListBullet"/>
+              <w:ind w:left="504" w:right="288"/>
+              <w:jc w:val="both"/>
+              <w:rPr>
+                <w:rFonts w:ascii="Cambria" w:hAnsi="Cambria" w:cs="Arabic Typesetting"/>
+              </w:rPr>
+            </w:pPr>
+            <w:r>
+              <w:rPr>
+                <w:rFonts w:ascii="Cambria" w:hAnsi="Cambria" w:cs="Arabic Typesetting"/>
+              </w:rPr>
+              <w:t>Conducted regular code reviews and provided mentoring to junior developers, promoting team growth and code quality.</w:t>
+            </w:r>
+          </w:p>
+          <w:p>
+            <w:pPr>
+              <w:pStyle w:val="ListBullet"/>
+              <w:ind w:left="504" w:right="288"/>
+              <w:jc w:val="both"/>
               <w:rPr>
                 <w:rFonts w:ascii="HoloLens MDL2 Assets" w:hAnsi="HoloLens MDL2 Assets" w:cs="Arabic Typesetting"/>
               </w:rPr>
             </w:pPr>
             <w:r>
               <w:rPr>
-                <w:rFonts w:ascii="HoloLens MDL2 Assets" w:hAnsi="HoloLens MDL2 Assets" w:cs="Arabic Typesetting"/>
-              </w:rPr>
-              <w:t>Collaborated with a cross-functional team to design and develop responsive</w:t>
-            </w:r>
-            <w:r>
-              <w:rPr>
-                <w:rFonts w:ascii="HoloLens MDL2 Assets" w:hAnsi="HoloLens MDL2 Assets" w:cs="Arabic Typesetting" w:hint="cs"/>
-                <w:rtl/>
-              </w:rPr>
-              <w:t xml:space="preserve"> </w:t>
-            </w:r>
-            <w:r>
-              <w:rPr>
-                <w:rFonts w:ascii="Cambria" w:hAnsi="Cambria" w:cs="Arabic Typesetting"/>
-              </w:rPr>
-              <w:t>and</w:t>
-            </w:r>
-            <w:r>
-              <w:rPr>
-                <w:rFonts w:ascii="HoloLens MDL2 Assets" w:hAnsi="HoloLens MDL2 Assets" w:cs="Arabic Typesetting"/>
-              </w:rPr>
-              <w:t xml:space="preserve"> mobile-friendly web applications.</w:t>
-            </w:r>
-          </w:p>
-          <w:p>
-            <w:pPr>
-              <w:pStyle w:val="ListBullet"/>
-              <w:rPr>
-                <w:rFonts w:ascii="HoloLens MDL2 Assets" w:hAnsi="HoloLens MDL2 Assets" w:cs="Arabic Typesetting"/>
-              </w:rPr>
-            </w:pPr>
-            <w:r>
-              <w:rPr>
-                <w:rFonts w:ascii="HoloLens MDL2 Assets" w:hAnsi="HoloLens MDL2 Assets" w:cs="Arabic Typesetting"/>
-              </w:rPr>
-              <w:t>Led the migration of an outdated website to a modern, user-friendly interface, resulting 30% improvement in page load times.</w:t>
-            </w:r>
-          </w:p>
-          <w:p>
-            <w:pPr>
-              <w:pStyle w:val="ListBullet"/>
-              <w:rPr>
-                <w:rFonts w:ascii="HoloLens MDL2 Assets" w:hAnsi="HoloLens MDL2 Assets" w:cs="Arabic Typesetting"/>
-              </w:rPr>
-            </w:pPr>
-            <w:r>
-              <w:rPr>
-                <w:rFonts w:ascii="HoloLens MDL2 Assets" w:hAnsi="HoloLens MDL2 Assets" w:cs="Arabic Typesetting"/>
-              </w:rPr>
-              <w:t>Conducted regular code reviews and provided mentoring to junior developers, promoting team growth and code quality.</w:t>
-            </w:r>
-          </w:p>
-          <w:p>
-            <w:pPr>
-              <w:pStyle w:val="ListBullet"/>
-              <w:rPr>
-                <w:rFonts w:ascii="HoloLens MDL2 Assets" w:hAnsi="HoloLens MDL2 Assets" w:cs="Arabic Typesetting"/>
-              </w:rPr>
-            </w:pPr>
-            <w:r>
-              <w:rPr>
-                <w:rFonts w:ascii="HoloLens MDL2 Assets" w:hAnsi="HoloLens MDL2 Assets" w:cs="Arabic Typesetting"/>
-              </w:rPr>
-              <w:t>Demonstrated expertise in React.js design patterns, including but not limited to, the use of Container and Presentational Components, Redux for state management, Render Props and the implementation of HOCs for code reusability.</w:t>
-            </w:r>
-            <w:bookmarkEnd w:id="0"/>
+                <w:rFonts w:ascii="Cambria" w:hAnsi="Cambria" w:cs="Arabic Typesetting"/>
+              </w:rPr>
+              <w:t xml:space="preserve">Showcased proficiency in React.js design patterns, </w:t>
+            </w:r>
+            <w:r>
+              <w:rPr>
+                <w:rFonts w:ascii="Cambria" w:hAnsi="Cambria" w:cs="Arabic Typesetting"/>
+              </w:rPr>
+              <w:t>including</w:t>
+            </w:r>
+            <w:r>
+              <w:rPr>
+                <w:rFonts w:ascii="Cambria" w:hAnsi="Cambria" w:cs="Arabic Typesetting"/>
+              </w:rPr>
+              <w:t xml:space="preserve"> Container and Presentational Components, Redux for state management, Render Props, and HOCs for code reuse.</w:t>
+            </w:r>
           </w:p>
         </w:tc>
-      </w:tr>
-      <w:tr>
-        <w:trPr>
-          <w:trHeight w:val="1455"/>
-        </w:trPr>
         <w:tc>
           <w:tcPr>
-            <w:tcW w:w="11340" w:type="dxa"/>
-            <w:gridSpan w:val="6"/>
+            <w:tcW w:w="5580" w:type="dxa"/>
+            <w:gridSpan w:val="3"/>
             <w:tcBorders>
-              <w:top w:val="single" w:sz="24" w:space="0" w:color="ACA8AA" w:themeColor="accent4"/>
+              <w:bottom w:val="single" w:sz="4" w:space="0" w:color="auto"/>
             </w:tcBorders>
           </w:tcPr>
           <w:p>
             <w:pPr>
               <w:pStyle w:val="Heading2"/>
-              <w:rPr>
-                <w:rFonts w:ascii="HoloLens MDL2 Assets" w:hAnsi="HoloLens MDL2 Assets" w:cs="Arabic Typesetting"/>
-                <w:b w:val="0"/>
-                <w:bCs/>
-                <w:color w:val="184192"/>
-                <w:sz w:val="32"/>
-                <w:szCs w:val="32"/>
-              </w:rPr>
-            </w:pPr>
-            <w:r>
-              <w:rPr>
-                <w:rFonts w:ascii="HoloLens MDL2 Assets" w:hAnsi="HoloLens MDL2 Assets" w:cs="Arabic Typesetting"/>
-                <w:b w:val="0"/>
-                <w:bCs/>
-                <w:color w:val="184192"/>
-                <w:sz w:val="32"/>
-                <w:szCs w:val="32"/>
-              </w:rPr>
-              <w:t>Projects</w:t>
-            </w:r>
-          </w:p>
-          <w:p>
-            <w:pPr>
-              <w:pStyle w:val="Heading2"/>
-              <w:rPr>
-                <w:rFonts w:ascii="HoloLens MDL2 Assets" w:hAnsi="HoloLens MDL2 Assets" w:cs="Arabic Typesetting"/>
-              </w:rPr>
-            </w:pPr>
-            <w:r>
-              <w:rPr>
-                <w:rFonts w:ascii="HoloLens MDL2 Assets" w:hAnsi="HoloLens MDL2 Assets" w:cs="Arabic Typesetting"/>
+              <w:ind w:right="144"/>
+              <w:rPr>
+                <w:rFonts w:ascii="Cambria" w:hAnsi="Cambria" w:cs="Arabic Typesetting"/>
+              </w:rPr>
+            </w:pPr>
+            <w:r>
+              <w:rPr>
+                <w:rFonts w:ascii="Cambria" w:hAnsi="Cambria" w:cs="Arabic Typesetting"/>
               </w:rPr>
               <w:t>IAM</w:t>
             </w:r>
@@ -884,58 +1044,110 @@
                 <w:ilvl w:val="0"/>
                 <w:numId w:val="0"/>
               </w:numPr>
+              <w:ind w:left="216" w:right="144"/>
+              <w:jc w:val="both"/>
+              <w:rPr>
+                <w:rFonts w:ascii="Cambria" w:hAnsi="Cambria" w:cs="Arabic Typesetting"/>
+                <w:b/>
+                <w:caps/>
+              </w:rPr>
+            </w:pPr>
+            <w:r>
+              <w:rPr>
+                <w:rFonts w:ascii="Cambria" w:hAnsi="Cambria" w:cs="Arabic Typesetting"/>
+              </w:rPr>
+              <w:t>Devel</w:t>
+            </w:r>
+            <w:r>
+              <w:rPr>
+                <w:rFonts w:ascii="Cambria" w:hAnsi="Cambria" w:cs="Arabic Typesetting"/>
+              </w:rPr>
+              <w:t>o</w:t>
+            </w:r>
+            <w:r>
+              <w:rPr>
+                <w:rFonts w:ascii="Cambria" w:hAnsi="Cambria" w:cs="Arabic Typesetting"/>
+              </w:rPr>
+              <w:t xml:space="preserve">ped a secure IAM system with </w:t>
+            </w:r>
+            <w:proofErr w:type="spellStart"/>
+            <w:r>
+              <w:rPr>
+                <w:rFonts w:ascii="Cambria" w:hAnsi="Cambria" w:cs="Arabic Typesetting"/>
+              </w:rPr>
+              <w:t>Reactjs</w:t>
+            </w:r>
+            <w:proofErr w:type="spellEnd"/>
+            <w:r>
+              <w:rPr>
+                <w:rFonts w:ascii="Cambria" w:hAnsi="Cambria" w:cs="Arabic Typesetting"/>
+              </w:rPr>
+              <w:t xml:space="preserve">, Typescript, </w:t>
+            </w:r>
+            <w:proofErr w:type="spellStart"/>
+            <w:r>
+              <w:rPr>
+                <w:rFonts w:ascii="Cambria" w:hAnsi="Cambria" w:cs="Arabic Typesetting"/>
+              </w:rPr>
+              <w:t>Antd</w:t>
+            </w:r>
+            <w:proofErr w:type="spellEnd"/>
+            <w:r>
+              <w:rPr>
+                <w:rFonts w:ascii="Cambria" w:hAnsi="Cambria" w:cs="Arabic Typesetting"/>
+              </w:rPr>
+              <w:t xml:space="preserve"> React Query</w:t>
+            </w:r>
+            <w:r>
+              <w:rPr>
+                <w:rFonts w:ascii="Cambria" w:hAnsi="Cambria" w:cs="Arabic Typesetting"/>
+              </w:rPr>
+              <w:t>,</w:t>
+            </w:r>
+            <w:r>
+              <w:rPr>
+                <w:rFonts w:ascii="Cambria" w:hAnsi="Cambria" w:cs="Arabic Typesetting"/>
+              </w:rPr>
+              <w:t xml:space="preserve"> and </w:t>
+            </w:r>
+            <w:proofErr w:type="spellStart"/>
+            <w:r>
+              <w:rPr>
+                <w:rFonts w:ascii="Cambria" w:hAnsi="Cambria" w:cs="Arabic Typesetting"/>
+              </w:rPr>
+              <w:t>Chartjs</w:t>
+            </w:r>
+            <w:proofErr w:type="spellEnd"/>
+            <w:r>
+              <w:rPr>
+                <w:rFonts w:ascii="Cambria" w:hAnsi="Cambria" w:cs="Arabic Typesetting"/>
+              </w:rPr>
+              <w:t xml:space="preserve">. Enhanced </w:t>
+            </w:r>
+            <w:r>
               <w:rPr>
                 <w:rFonts w:ascii="HoloLens MDL2 Assets" w:hAnsi="HoloLens MDL2 Assets" w:cs="Arabic Typesetting"/>
               </w:rPr>
-            </w:pPr>
-            <w:r>
-              <w:rPr>
-                <w:rFonts w:ascii="HoloLens MDL2 Assets" w:hAnsi="HoloLens MDL2 Assets" w:cs="Arabic Typesetting"/>
-              </w:rPr>
-              <w:t xml:space="preserve">I utilized a technology stack that included ReactJS, Typescript, React-Query, Redux-toolkit, Ant Design and </w:t>
-            </w:r>
-            <w:proofErr w:type="spellStart"/>
-            <w:r>
-              <w:rPr>
-                <w:rFonts w:ascii="HoloLens MDL2 Assets" w:hAnsi="HoloLens MDL2 Assets" w:cs="Arabic Typesetting"/>
-              </w:rPr>
-              <w:t>Chartjs</w:t>
-            </w:r>
-            <w:proofErr w:type="spellEnd"/>
-            <w:r>
-              <w:rPr>
-                <w:rFonts w:ascii="HoloLens MDL2 Assets" w:hAnsi="HoloLens MDL2 Assets" w:cs="Arabic Typesetting"/>
-              </w:rPr>
-              <w:t xml:space="preserve"> libraries to develop a secure IAM system. I implemented industry-standard protocols such as OpenID Connect (OIDC) and Multi-Factor Authentication (MFA) to enhance the security of user authentication and authorization processes.</w:t>
-            </w:r>
-          </w:p>
-        </w:tc>
-      </w:tr>
-      <w:tr>
-        <w:trPr>
-          <w:trHeight w:val="20"/>
-        </w:trPr>
-        <w:tc>
-          <w:tcPr>
-            <w:tcW w:w="5670" w:type="dxa"/>
-            <w:gridSpan w:val="3"/>
-            <w:tcBorders>
-              <w:bottom w:val="single" w:sz="24" w:space="0" w:color="ACA8AA" w:themeColor="accent4"/>
-            </w:tcBorders>
-          </w:tcPr>
+              <w:t>Security</w:t>
+            </w:r>
+            <w:r>
+              <w:rPr>
+                <w:rFonts w:ascii="Cambria" w:hAnsi="Cambria" w:cs="Arabic Typesetting"/>
+              </w:rPr>
+              <w:t xml:space="preserve"> by using protocols such as OpenID Connect (OIDC).</w:t>
+            </w:r>
+          </w:p>
           <w:p>
             <w:pPr>
               <w:pStyle w:val="Heading2"/>
-              <w:rPr>
-                <w:rStyle w:val="SubtleReference"/>
-                <w:rFonts w:ascii="HoloLens MDL2 Assets" w:hAnsi="HoloLens MDL2 Assets" w:cs="Arabic Typesetting"/>
-                <w:caps/>
-                <w:spacing w:val="0"/>
-              </w:rPr>
-            </w:pPr>
-            <w:r>
-              <w:rPr>
-                <w:rFonts w:ascii="HoloLens MDL2 Assets" w:hAnsi="HoloLens MDL2 Assets" w:cs="Arabic Typesetting"/>
+              <w:ind w:right="144"/>
+              <w:rPr>
+                <w:rFonts w:ascii="Cambria" w:hAnsi="Cambria" w:cs="Arabic Typesetting"/>
+              </w:rPr>
+            </w:pPr>
+            <w:r>
+              <w:rPr>
+                <w:rFonts w:ascii="Cambria" w:hAnsi="Cambria" w:cs="Arabic Typesetting"/>
               </w:rPr>
               <w:t>EKYC</w:t>
             </w:r>
@@ -947,55 +1159,52 @@
                 <w:ilvl w:val="0"/>
                 <w:numId w:val="0"/>
               </w:numPr>
-              <w:rPr>
-                <w:rFonts w:ascii="HoloLens MDL2 Assets" w:hAnsi="HoloLens MDL2 Assets" w:cs="Arabic Typesetting"/>
-              </w:rPr>
-            </w:pPr>
-            <w:r>
-              <w:rPr>
-                <w:rFonts w:ascii="HoloLens MDL2 Assets" w:hAnsi="HoloLens MDL2 Assets" w:cs="Arabic Typesetting"/>
-              </w:rPr>
-              <w:t xml:space="preserve">In the EKYC project, I integrated the </w:t>
+              <w:ind w:left="216" w:right="144"/>
+              <w:jc w:val="both"/>
+              <w:rPr>
+                <w:rFonts w:ascii="Cambria" w:hAnsi="Cambria" w:cs="Arabic Typesetting"/>
+              </w:rPr>
+            </w:pPr>
+            <w:r>
+              <w:rPr>
+                <w:rFonts w:ascii="Cambria" w:hAnsi="Cambria" w:cs="Arabic Typesetting"/>
+              </w:rPr>
+              <w:t>I</w:t>
+            </w:r>
+            <w:r>
+              <w:rPr>
+                <w:rFonts w:ascii="Cambria" w:hAnsi="Cambria" w:cs="Arabic Typesetting"/>
+              </w:rPr>
+              <w:t xml:space="preserve">ntegrated </w:t>
             </w:r>
             <w:proofErr w:type="spellStart"/>
             <w:r>
               <w:rPr>
-                <w:rFonts w:ascii="HoloLens MDL2 Assets" w:hAnsi="HoloLens MDL2 Assets" w:cs="Arabic Typesetting"/>
+                <w:rFonts w:ascii="Cambria" w:hAnsi="Cambria" w:cs="Arabic Typesetting"/>
               </w:rPr>
               <w:t>recordRTC</w:t>
             </w:r>
             <w:proofErr w:type="spellEnd"/>
             <w:r>
               <w:rPr>
-                <w:rFonts w:ascii="HoloLens MDL2 Assets" w:hAnsi="HoloLens MDL2 Assets" w:cs="Arabic Typesetting"/>
-              </w:rPr>
-              <w:t xml:space="preserve"> library for video recording, ensuring cross-browser compatibility. I also focused on optimizing web vital metrics to enhance the user experience, reducing FCP and LCP times to 1.2 seconds and 2 seconds, and resulting in an 18% improvement in website performance.</w:t>
-            </w:r>
-          </w:p>
-        </w:tc>
-        <w:tc>
-          <w:tcPr>
-            <w:tcW w:w="5670" w:type="dxa"/>
-            <w:gridSpan w:val="3"/>
-            <w:tcBorders>
-              <w:bottom w:val="single" w:sz="24" w:space="0" w:color="ACA8AA" w:themeColor="accent4"/>
-            </w:tcBorders>
-          </w:tcPr>
+                <w:rFonts w:ascii="Cambria" w:hAnsi="Cambria" w:cs="Arabic Typesetting"/>
+              </w:rPr>
+              <w:t xml:space="preserve"> for cross-browser video recording. Optimized web vital metrics, achieving a significant 18% performance boost with FCP and LCP times reduced to 1.2 seconds and 2 seconds for an improved user experience.</w:t>
+            </w:r>
+          </w:p>
           <w:p>
             <w:pPr>
               <w:pStyle w:val="Heading2"/>
-              <w:rPr>
-                <w:rStyle w:val="SubtleReference"/>
-                <w:rFonts w:ascii="HoloLens MDL2 Assets" w:hAnsi="HoloLens MDL2 Assets" w:cs="Arabic Typesetting"/>
-                <w:caps/>
-                <w:spacing w:val="0"/>
-              </w:rPr>
-            </w:pPr>
-            <w:r>
-              <w:rPr>
-                <w:rFonts w:ascii="HoloLens MDL2 Assets" w:hAnsi="HoloLens MDL2 Assets" w:cs="Arabic Typesetting"/>
-              </w:rPr>
-              <w:t>WorkFlow</w:t>
+              <w:ind w:right="144"/>
+              <w:rPr>
+                <w:rFonts w:ascii="Cambria" w:hAnsi="Cambria" w:cs="Arabic Typesetting"/>
+              </w:rPr>
+            </w:pPr>
+            <w:r>
+              <w:rPr>
+                <w:rFonts w:ascii="Cambria" w:hAnsi="Cambria" w:cs="Arabic Typesetting"/>
+              </w:rPr>
+              <w:t>workflow</w:t>
             </w:r>
           </w:p>
           <w:p>
@@ -1005,51 +1214,238 @@
                 <w:ilvl w:val="0"/>
                 <w:numId w:val="0"/>
               </w:numPr>
-              <w:rPr>
-                <w:rFonts w:ascii="HoloLens MDL2 Assets" w:hAnsi="HoloLens MDL2 Assets" w:cs="Arabic Typesetting"/>
-              </w:rPr>
-            </w:pPr>
-            <w:r>
-              <w:rPr>
-                <w:rFonts w:ascii="HoloLens MDL2 Assets" w:hAnsi="HoloLens MDL2 Assets" w:cs="Arabic Typesetting"/>
-              </w:rPr>
-              <w:t>Employed ReactJS and the React Flow library to develop a</w:t>
-            </w:r>
-            <w:r>
-              <w:rPr>
-                <w:rFonts w:ascii="Cambria" w:hAnsi="Cambria" w:cs="Arabic Typesetting"/>
-              </w:rPr>
-              <w:t>n</w:t>
-            </w:r>
-            <w:r>
-              <w:rPr>
-                <w:rFonts w:ascii="HoloLens MDL2 Assets" w:hAnsi="HoloLens MDL2 Assets" w:cs="Arabic Typesetting"/>
-              </w:rPr>
-              <w:t xml:space="preserve"> access management system. This feature enables users to access specific applications and manage permissions through a user-friendly flow process, streamlining access control and enhancing user experience.</w:t>
+              <w:ind w:left="216" w:right="144"/>
+              <w:jc w:val="both"/>
+              <w:rPr>
+                <w:rFonts w:ascii="Cambria" w:hAnsi="Cambria" w:cs="Arabic Typesetting"/>
+              </w:rPr>
+            </w:pPr>
+            <w:r>
+              <w:rPr>
+                <w:rFonts w:ascii="Cambria" w:hAnsi="Cambria" w:cs="Arabic Typesetting"/>
+              </w:rPr>
+              <w:t>A fe</w:t>
+            </w:r>
+            <w:r>
+              <w:rPr>
+                <w:rFonts w:ascii="Cambria" w:hAnsi="Cambria" w:cs="Arabic Typesetting"/>
+              </w:rPr>
+              <w:t>a</w:t>
+            </w:r>
+            <w:r>
+              <w:rPr>
+                <w:rFonts w:ascii="Cambria" w:hAnsi="Cambria" w:cs="Arabic Typesetting"/>
+              </w:rPr>
+              <w:t>ture for IAM that Used ReactJS and React Flow to streamline access management, making it user-friendly and enhancing the user experience.</w:t>
             </w:r>
           </w:p>
         </w:tc>
       </w:tr>
       <w:tr>
         <w:trPr>
-          <w:trHeight w:val="675"/>
+          <w:trHeight w:val="2099"/>
         </w:trPr>
         <w:tc>
           <w:tcPr>
-            <w:tcW w:w="11340" w:type="dxa"/>
-            <w:gridSpan w:val="6"/>
+            <w:tcW w:w="5760" w:type="dxa"/>
+          </w:tcPr>
+          <w:p>
+            <w:pPr>
+              <w:pStyle w:val="Heading2"/>
+              <w:spacing w:before="100" w:beforeAutospacing="1" w:after="120"/>
+              <w:ind w:right="288"/>
+              <w:rPr>
+                <w:rFonts w:ascii="Cambria" w:hAnsi="Cambria" w:cs="Arabic Typesetting"/>
+              </w:rPr>
+            </w:pPr>
+            <w:r>
+              <w:rPr>
+                <w:rFonts w:ascii="Cambria" w:hAnsi="Cambria" w:cs="Arabic Typesetting"/>
+              </w:rPr>
+              <w:t>Fre</w:t>
+            </w:r>
+            <w:r>
+              <w:rPr>
+                <w:rFonts w:ascii="Cambria" w:hAnsi="Cambria" w:cs="Arabic Typesetting"/>
+              </w:rPr>
+              <w:t>e</w:t>
+            </w:r>
+            <w:r>
+              <w:rPr>
+                <w:rFonts w:ascii="Cambria" w:hAnsi="Cambria" w:cs="Arabic Typesetting"/>
+              </w:rPr>
+              <w:t>lance</w:t>
+            </w:r>
+          </w:p>
+          <w:p>
+            <w:pPr>
+              <w:pStyle w:val="Heading3"/>
+              <w:ind w:right="288"/>
+              <w:rPr>
+                <w:rFonts w:ascii="HoloLens MDL2 Assets" w:hAnsi="HoloLens MDL2 Assets" w:cs="Arabic Typesetting"/>
+              </w:rPr>
+            </w:pPr>
+            <w:r>
+              <w:rPr>
+                <w:rFonts w:ascii="HoloLens MDL2 Assets" w:hAnsi="HoloLens MDL2 Assets" w:cs="Arabic Typesetting"/>
+              </w:rPr>
+              <w:t xml:space="preserve">Web </w:t>
+            </w:r>
+            <w:r>
+              <w:rPr>
+                <w:rFonts w:ascii="HoloLens MDL2 Assets" w:hAnsi="HoloLens MDL2 Assets" w:cs="Arabic Typesetting"/>
+              </w:rPr>
+              <w:t>Developer</w:t>
+            </w:r>
+            <w:r>
+              <w:rPr>
+                <w:rFonts w:ascii="HoloLens MDL2 Assets" w:hAnsi="HoloLens MDL2 Assets" w:cs="Arabic Typesetting"/>
+              </w:rPr>
+              <w:t xml:space="preserve"> | Tehran, Iran</w:t>
+            </w:r>
+          </w:p>
+          <w:p>
+            <w:pPr>
+              <w:pStyle w:val="Heading4"/>
+              <w:ind w:right="288"/>
+              <w:rPr>
+                <w:rFonts w:ascii="HoloLens MDL2 Assets" w:hAnsi="HoloLens MDL2 Assets" w:cs="Arabic Typesetting"/>
+                <w:caps/>
+                <w:color w:val="404040" w:themeColor="text1" w:themeTint="BF"/>
+                <w:spacing w:val="10"/>
+                <w:sz w:val="18"/>
+                <w:szCs w:val="20"/>
+              </w:rPr>
+            </w:pPr>
+            <w:r>
+              <w:rPr>
+                <w:rFonts w:ascii="HoloLens MDL2 Assets" w:hAnsi="HoloLens MDL2 Assets" w:cs="Arabic Typesetting"/>
+                <w:caps/>
+                <w:color w:val="404040" w:themeColor="text1" w:themeTint="BF"/>
+                <w:spacing w:val="10"/>
+                <w:sz w:val="18"/>
+                <w:szCs w:val="20"/>
+              </w:rPr>
+              <w:t xml:space="preserve">February </w:t>
+            </w:r>
+            <w:r>
+              <w:rPr>
+                <w:rFonts w:ascii="HoloLens MDL2 Assets" w:hAnsi="HoloLens MDL2 Assets" w:cs="Arabic Typesetting"/>
+                <w:caps/>
+                <w:color w:val="404040" w:themeColor="text1" w:themeTint="BF"/>
+                <w:spacing w:val="10"/>
+                <w:sz w:val="18"/>
+                <w:szCs w:val="20"/>
+              </w:rPr>
+              <w:t>2021</w:t>
+            </w:r>
+            <w:r>
+              <w:rPr>
+                <w:rFonts w:ascii="HoloLens MDL2 Assets" w:hAnsi="HoloLens MDL2 Assets" w:cs="Arabic Typesetting"/>
+                <w:caps/>
+                <w:color w:val="404040" w:themeColor="text1" w:themeTint="BF"/>
+                <w:spacing w:val="10"/>
+                <w:sz w:val="18"/>
+                <w:szCs w:val="20"/>
+              </w:rPr>
+              <w:t xml:space="preserve"> </w:t>
+            </w:r>
+            <w:r>
+              <w:rPr>
+                <w:rFonts w:ascii="Times New Roman" w:hAnsi="Times New Roman" w:cs="Times New Roman"/>
+                <w:caps/>
+                <w:color w:val="404040" w:themeColor="text1" w:themeTint="BF"/>
+                <w:spacing w:val="10"/>
+                <w:sz w:val="18"/>
+                <w:szCs w:val="20"/>
+              </w:rPr>
+              <w:t>–</w:t>
+            </w:r>
+            <w:r>
+              <w:rPr>
+                <w:rFonts w:ascii="HoloLens MDL2 Assets" w:hAnsi="HoloLens MDL2 Assets" w:cs="Arabic Typesetting"/>
+                <w:caps/>
+                <w:color w:val="404040" w:themeColor="text1" w:themeTint="BF"/>
+                <w:spacing w:val="10"/>
+                <w:sz w:val="18"/>
+                <w:szCs w:val="20"/>
+              </w:rPr>
+              <w:t xml:space="preserve"> November 2022</w:t>
+            </w:r>
+          </w:p>
+          <w:p>
+            <w:pPr>
+              <w:pStyle w:val="ListBullet"/>
+              <w:ind w:left="504" w:right="288"/>
+              <w:jc w:val="both"/>
+              <w:rPr>
+                <w:rFonts w:ascii="Cambria" w:hAnsi="Cambria" w:cs="Arabic Typesetting"/>
+              </w:rPr>
+            </w:pPr>
+            <w:r>
+              <w:rPr>
+                <w:rFonts w:ascii="Cambria" w:hAnsi="Cambria" w:cs="Arabic Typesetting"/>
+              </w:rPr>
+              <w:t>G</w:t>
+            </w:r>
+            <w:r>
+              <w:rPr>
+                <w:rFonts w:ascii="Cambria" w:hAnsi="Cambria" w:cs="Arabic Typesetting"/>
+              </w:rPr>
+              <w:t>ained hands-on experience with web development using ASP.NET Core for the backend</w:t>
+            </w:r>
+            <w:r>
+              <w:rPr>
+                <w:rFonts w:ascii="Cambria" w:hAnsi="Cambria" w:cs="Arabic Typesetting"/>
+              </w:rPr>
+              <w:t xml:space="preserve"> using Clean Architecture and </w:t>
+            </w:r>
+            <w:r>
+              <w:rPr>
+                <w:rFonts w:ascii="Cambria" w:hAnsi="Cambria" w:cs="Arabic Typesetting"/>
+              </w:rPr>
+              <w:t>Pure JavaScript for the frontend</w:t>
+            </w:r>
+            <w:r>
+              <w:rPr>
+                <w:rFonts w:ascii="Cambria" w:hAnsi="Cambria" w:cs="Arabic Typesetting"/>
+              </w:rPr>
+              <w:t>.</w:t>
+            </w:r>
+          </w:p>
+          <w:p>
+            <w:pPr>
+              <w:pStyle w:val="ListBullet"/>
+              <w:ind w:left="504" w:right="288"/>
+              <w:jc w:val="both"/>
+              <w:rPr>
+                <w:rFonts w:ascii="Cambria" w:hAnsi="Cambria"/>
+                <w:rtl/>
+                <w:lang w:bidi="fa-IR"/>
+              </w:rPr>
+            </w:pPr>
+            <w:r>
+              <w:rPr>
+                <w:rFonts w:ascii="Cambria" w:hAnsi="Cambria" w:cs="Arabic Typesetting"/>
+              </w:rPr>
+              <w:t>Utilized Entity Framework (EF) Core with a Code-First approach to seamlessly design and migrate database tables in a SQL Server environment</w:t>
+            </w:r>
+            <w:r>
+              <w:rPr>
+                <w:rFonts w:ascii="Cambria" w:hAnsi="Cambria" w:cs="Arabic Typesetting"/>
+              </w:rPr>
+              <w:t>.</w:t>
+            </w:r>
+          </w:p>
+        </w:tc>
+        <w:tc>
+          <w:tcPr>
+            <w:tcW w:w="5580" w:type="dxa"/>
+            <w:gridSpan w:val="3"/>
             <w:tcBorders>
-              <w:top w:val="single" w:sz="24" w:space="0" w:color="ACA8AA" w:themeColor="accent4"/>
+              <w:top w:val="single" w:sz="4" w:space="0" w:color="auto"/>
             </w:tcBorders>
           </w:tcPr>
-          <w:p>
-            <w:pPr>
-              <w:pStyle w:val="Heading1"/>
-              <w:rPr>
-                <w:rFonts w:ascii="HoloLens MDL2 Assets" w:hAnsi="HoloLens MDL2 Assets" w:cs="Arabic Typesetting"/>
-              </w:rPr>
-            </w:pPr>
-          </w:p>
           <w:p>
             <w:pPr>
               <w:pStyle w:val="Heading1"/>
@@ -1064,7 +1460,7 @@
                 </w:rPr>
                 <w:id w:val="-1770299783"/>
                 <w:placeholder>
-                  <w:docPart w:val="197C383602AF452BA2EEA5B8595872A2"/>
+                  <w:docPart w:val="1A675686D7B54A1C846AC3EF6836BEEA"/>
                 </w:placeholder>
                 <w:temporary/>
                 <w:showingPlcHdr/>
@@ -1084,6 +1480,7 @@
           <w:p>
             <w:pPr>
               <w:pStyle w:val="Heading2"/>
+              <w:spacing w:after="120"/>
               <w:rPr>
                 <w:rFonts w:ascii="HoloLens MDL2 Assets" w:hAnsi="HoloLens MDL2 Assets" w:cs="Arabic Typesetting"/>
               </w:rPr>
@@ -1120,13 +1517,7 @@
               <w:rPr>
                 <w:rFonts w:ascii="HoloLens MDL2 Assets" w:hAnsi="HoloLens MDL2 Assets" w:cs="Arabic Typesetting"/>
               </w:rPr>
-              <w:t xml:space="preserve">2019 - </w:t>
-            </w:r>
-            <w:r>
-              <w:rPr>
-                <w:rFonts w:ascii="HoloLens MDL2 Assets" w:hAnsi="HoloLens MDL2 Assets" w:cs="Arabic Typesetting"/>
-              </w:rPr>
-              <w:t>PRESENT</w:t>
+              <w:t>2019 - PRESENT</w:t>
             </w:r>
           </w:p>
           <w:p>
@@ -1295,17 +1686,18 @@
   <w:abstractNum w:abstractNumId="0" w15:restartNumberingAfterBreak="0">
     <w:nsid w:val="FFFFFF89"/>
     <w:multiLevelType w:val="singleLevel"/>
-    <w:tmpl w:val="8B022E50"/>
+    <w:tmpl w:val="52480832"/>
     <w:lvl w:ilvl="0">
       <w:start w:val="1"/>
       <w:numFmt w:val="bullet"/>
+      <w:pStyle w:val="ListBullet"/>
       <w:lvlText w:val=""/>
       <w:lvlJc w:val="left"/>
       <w:pPr>
         <w:tabs>
-          <w:tab w:val="num" w:pos="720"/>
+          <w:tab w:val="num" w:pos="360"/>
         </w:tabs>
-        <w:ind w:left="720" w:hanging="360"/>
+        <w:ind w:left="360" w:hanging="360"/>
       </w:pPr>
       <w:rPr>
         <w:rFonts w:ascii="Symbol" w:hAnsi="Symbol" w:hint="default"/>
@@ -1313,6 +1705,231 @@
     </w:lvl>
   </w:abstractNum>
   <w:abstractNum w:abstractNumId="1" w15:restartNumberingAfterBreak="0">
+    <w:nsid w:val="06203810"/>
+    <w:multiLevelType w:val="hybridMultilevel"/>
+    <w:tmpl w:val="AEF44DB6"/>
+    <w:lvl w:ilvl="0" w:tplc="BB46273C">
+      <w:numFmt w:val="bullet"/>
+      <w:lvlText w:val="-"/>
+      <w:lvlJc w:val="left"/>
+      <w:pPr>
+        <w:ind w:left="360" w:hanging="360"/>
+      </w:pPr>
+      <w:rPr>
+        <w:rFonts w:ascii="Cambria" w:eastAsiaTheme="minorHAnsi" w:hAnsi="Cambria" w:cs="Arabic Typesetting" w:hint="default"/>
+      </w:rPr>
+    </w:lvl>
+    <w:lvl w:ilvl="1" w:tplc="04090003" w:tentative="1">
+      <w:start w:val="1"/>
+      <w:numFmt w:val="bullet"/>
+      <w:lvlText w:val="o"/>
+      <w:lvlJc w:val="left"/>
+      <w:pPr>
+        <w:ind w:left="1080" w:hanging="360"/>
+      </w:pPr>
+      <w:rPr>
+        <w:rFonts w:ascii="Courier New" w:hAnsi="Courier New" w:cs="Courier New" w:hint="default"/>
+      </w:rPr>
+    </w:lvl>
+    <w:lvl w:ilvl="2" w:tplc="04090005" w:tentative="1">
+      <w:start w:val="1"/>
+      <w:numFmt w:val="bullet"/>
+      <w:lvlText w:val=""/>
+      <w:lvlJc w:val="left"/>
+      <w:pPr>
+        <w:ind w:left="1800" w:hanging="360"/>
+      </w:pPr>
+      <w:rPr>
+        <w:rFonts w:ascii="Wingdings" w:hAnsi="Wingdings" w:hint="default"/>
+      </w:rPr>
+    </w:lvl>
+    <w:lvl w:ilvl="3" w:tplc="04090001" w:tentative="1">
+      <w:start w:val="1"/>
+      <w:numFmt w:val="bullet"/>
+      <w:lvlText w:val=""/>
+      <w:lvlJc w:val="left"/>
+      <w:pPr>
+        <w:ind w:left="2520" w:hanging="360"/>
+      </w:pPr>
+      <w:rPr>
+        <w:rFonts w:ascii="Symbol" w:hAnsi="Symbol" w:hint="default"/>
+      </w:rPr>
+    </w:lvl>
+    <w:lvl w:ilvl="4" w:tplc="04090003" w:tentative="1">
+      <w:start w:val="1"/>
+      <w:numFmt w:val="bullet"/>
+      <w:lvlText w:val="o"/>
+      <w:lvlJc w:val="left"/>
+      <w:pPr>
+        <w:ind w:left="3240" w:hanging="360"/>
+      </w:pPr>
+      <w:rPr>
+        <w:rFonts w:ascii="Courier New" w:hAnsi="Courier New" w:cs="Courier New" w:hint="default"/>
+      </w:rPr>
+    </w:lvl>
+    <w:lvl w:ilvl="5" w:tplc="04090005" w:tentative="1">
+      <w:start w:val="1"/>
+      <w:numFmt w:val="bullet"/>
+      <w:lvlText w:val=""/>
+      <w:lvlJc w:val="left"/>
+      <w:pPr>
+        <w:ind w:left="3960" w:hanging="360"/>
+      </w:pPr>
+      <w:rPr>
+        <w:rFonts w:ascii="Wingdings" w:hAnsi="Wingdings" w:hint="default"/>
+      </w:rPr>
+    </w:lvl>
+    <w:lvl w:ilvl="6" w:tplc="04090001" w:tentative="1">
+      <w:start w:val="1"/>
+      <w:numFmt w:val="bullet"/>
+      <w:lvlText w:val=""/>
+      <w:lvlJc w:val="left"/>
+      <w:pPr>
+        <w:ind w:left="4680" w:hanging="360"/>
+      </w:pPr>
+      <w:rPr>
+        <w:rFonts w:ascii="Symbol" w:hAnsi="Symbol" w:hint="default"/>
+      </w:rPr>
+    </w:lvl>
+    <w:lvl w:ilvl="7" w:tplc="04090003" w:tentative="1">
+      <w:start w:val="1"/>
+      <w:numFmt w:val="bullet"/>
+      <w:lvlText w:val="o"/>
+      <w:lvlJc w:val="left"/>
+      <w:pPr>
+        <w:ind w:left="5400" w:hanging="360"/>
+      </w:pPr>
+      <w:rPr>
+        <w:rFonts w:ascii="Courier New" w:hAnsi="Courier New" w:cs="Courier New" w:hint="default"/>
+      </w:rPr>
+    </w:lvl>
+    <w:lvl w:ilvl="8" w:tplc="04090005" w:tentative="1">
+      <w:start w:val="1"/>
+      <w:numFmt w:val="bullet"/>
+      <w:lvlText w:val=""/>
+      <w:lvlJc w:val="left"/>
+      <w:pPr>
+        <w:ind w:left="6120" w:hanging="360"/>
+      </w:pPr>
+      <w:rPr>
+        <w:rFonts w:ascii="Wingdings" w:hAnsi="Wingdings" w:hint="default"/>
+      </w:rPr>
+    </w:lvl>
+  </w:abstractNum>
+  <w:abstractNum w:abstractNumId="2" w15:restartNumberingAfterBreak="0">
+    <w:nsid w:val="10CA533C"/>
+    <w:multiLevelType w:val="hybridMultilevel"/>
+    <w:tmpl w:val="DD7EBFA8"/>
+    <w:lvl w:ilvl="0" w:tplc="04090001">
+      <w:start w:val="1"/>
+      <w:numFmt w:val="bullet"/>
+      <w:lvlText w:val=""/>
+      <w:lvlJc w:val="left"/>
+      <w:pPr>
+        <w:ind w:left="1104" w:hanging="360"/>
+      </w:pPr>
+      <w:rPr>
+        <w:rFonts w:ascii="Symbol" w:hAnsi="Symbol" w:hint="default"/>
+      </w:rPr>
+    </w:lvl>
+    <w:lvl w:ilvl="1" w:tplc="04090003" w:tentative="1">
+      <w:start w:val="1"/>
+      <w:numFmt w:val="bullet"/>
+      <w:lvlText w:val="o"/>
+      <w:lvlJc w:val="left"/>
+      <w:pPr>
+        <w:ind w:left="1824" w:hanging="360"/>
+      </w:pPr>
+      <w:rPr>
+        <w:rFonts w:ascii="Courier New" w:hAnsi="Courier New" w:cs="Courier New" w:hint="default"/>
+      </w:rPr>
+    </w:lvl>
+    <w:lvl w:ilvl="2" w:tplc="04090005" w:tentative="1">
+      <w:start w:val="1"/>
+      <w:numFmt w:val="bullet"/>
+      <w:lvlText w:val=""/>
+      <w:lvlJc w:val="left"/>
+      <w:pPr>
+        <w:ind w:left="2544" w:hanging="360"/>
+      </w:pPr>
+      <w:rPr>
+        <w:rFonts w:ascii="Wingdings" w:hAnsi="Wingdings" w:hint="default"/>
+      </w:rPr>
+    </w:lvl>
+    <w:lvl w:ilvl="3" w:tplc="04090001" w:tentative="1">
+      <w:start w:val="1"/>
+      <w:numFmt w:val="bullet"/>
+      <w:lvlText w:val=""/>
+      <w:lvlJc w:val="left"/>
+      <w:pPr>
+        <w:ind w:left="3264" w:hanging="360"/>
+      </w:pPr>
+      <w:rPr>
+        <w:rFonts w:ascii="Symbol" w:hAnsi="Symbol" w:hint="default"/>
+      </w:rPr>
+    </w:lvl>
+    <w:lvl w:ilvl="4" w:tplc="04090003" w:tentative="1">
+      <w:start w:val="1"/>
+      <w:numFmt w:val="bullet"/>
+      <w:lvlText w:val="o"/>
+      <w:lvlJc w:val="left"/>
+      <w:pPr>
+        <w:ind w:left="3984" w:hanging="360"/>
+      </w:pPr>
+      <w:rPr>
+        <w:rFonts w:ascii="Courier New" w:hAnsi="Courier New" w:cs="Courier New" w:hint="default"/>
+      </w:rPr>
+    </w:lvl>
+    <w:lvl w:ilvl="5" w:tplc="04090005" w:tentative="1">
+      <w:start w:val="1"/>
+      <w:numFmt w:val="bullet"/>
+      <w:lvlText w:val=""/>
+      <w:lvlJc w:val="left"/>
+      <w:pPr>
+        <w:ind w:left="4704" w:hanging="360"/>
+      </w:pPr>
+      <w:rPr>
+        <w:rFonts w:ascii="Wingdings" w:hAnsi="Wingdings" w:hint="default"/>
+      </w:rPr>
+    </w:lvl>
+    <w:lvl w:ilvl="6" w:tplc="04090001" w:tentative="1">
+      <w:start w:val="1"/>
+      <w:numFmt w:val="bullet"/>
+      <w:lvlText w:val=""/>
+      <w:lvlJc w:val="left"/>
+      <w:pPr>
+        <w:ind w:left="5424" w:hanging="360"/>
+      </w:pPr>
+      <w:rPr>
+        <w:rFonts w:ascii="Symbol" w:hAnsi="Symbol" w:hint="default"/>
+      </w:rPr>
+    </w:lvl>
+    <w:lvl w:ilvl="7" w:tplc="04090003" w:tentative="1">
+      <w:start w:val="1"/>
+      <w:numFmt w:val="bullet"/>
+      <w:lvlText w:val="o"/>
+      <w:lvlJc w:val="left"/>
+      <w:pPr>
+        <w:ind w:left="6144" w:hanging="360"/>
+      </w:pPr>
+      <w:rPr>
+        <w:rFonts w:ascii="Courier New" w:hAnsi="Courier New" w:cs="Courier New" w:hint="default"/>
+      </w:rPr>
+    </w:lvl>
+    <w:lvl w:ilvl="8" w:tplc="04090005" w:tentative="1">
+      <w:start w:val="1"/>
+      <w:numFmt w:val="bullet"/>
+      <w:lvlText w:val=""/>
+      <w:lvlJc w:val="left"/>
+      <w:pPr>
+        <w:ind w:left="6864" w:hanging="360"/>
+      </w:pPr>
+      <w:rPr>
+        <w:rFonts w:ascii="Wingdings" w:hAnsi="Wingdings" w:hint="default"/>
+      </w:rPr>
+    </w:lvl>
+  </w:abstractNum>
+  <w:abstractNum w:abstractNumId="3" w15:restartNumberingAfterBreak="0">
     <w:nsid w:val="19FD4007"/>
     <w:multiLevelType w:val="multilevel"/>
     <w:tmpl w:val="79F4F232"/>
@@ -1432,7 +2049,7 @@
       </w:rPr>
     </w:lvl>
   </w:abstractNum>
-  <w:abstractNum w:abstractNumId="2" w15:restartNumberingAfterBreak="0">
+  <w:abstractNum w:abstractNumId="4" w15:restartNumberingAfterBreak="0">
     <w:nsid w:val="251F3DC0"/>
     <w:multiLevelType w:val="multilevel"/>
     <w:tmpl w:val="0409001D"/>
@@ -1519,7 +2136,345 @@
       </w:pPr>
     </w:lvl>
   </w:abstractNum>
-  <w:abstractNum w:abstractNumId="3" w15:restartNumberingAfterBreak="0">
+  <w:abstractNum w:abstractNumId="5" w15:restartNumberingAfterBreak="0">
+    <w:nsid w:val="2A373F0D"/>
+    <w:multiLevelType w:val="hybridMultilevel"/>
+    <w:tmpl w:val="CFBCE8B0"/>
+    <w:lvl w:ilvl="0" w:tplc="04090001">
+      <w:start w:val="1"/>
+      <w:numFmt w:val="bullet"/>
+      <w:lvlText w:val=""/>
+      <w:lvlJc w:val="left"/>
+      <w:pPr>
+        <w:ind w:left="360" w:hanging="360"/>
+      </w:pPr>
+      <w:rPr>
+        <w:rFonts w:ascii="Symbol" w:hAnsi="Symbol" w:hint="default"/>
+      </w:rPr>
+    </w:lvl>
+    <w:lvl w:ilvl="1" w:tplc="04090003" w:tentative="1">
+      <w:start w:val="1"/>
+      <w:numFmt w:val="bullet"/>
+      <w:lvlText w:val="o"/>
+      <w:lvlJc w:val="left"/>
+      <w:pPr>
+        <w:ind w:left="1440" w:hanging="360"/>
+      </w:pPr>
+      <w:rPr>
+        <w:rFonts w:ascii="Courier New" w:hAnsi="Courier New" w:cs="Courier New" w:hint="default"/>
+      </w:rPr>
+    </w:lvl>
+    <w:lvl w:ilvl="2" w:tplc="04090005" w:tentative="1">
+      <w:start w:val="1"/>
+      <w:numFmt w:val="bullet"/>
+      <w:lvlText w:val=""/>
+      <w:lvlJc w:val="left"/>
+      <w:pPr>
+        <w:ind w:left="2160" w:hanging="360"/>
+      </w:pPr>
+      <w:rPr>
+        <w:rFonts w:ascii="Wingdings" w:hAnsi="Wingdings" w:hint="default"/>
+      </w:rPr>
+    </w:lvl>
+    <w:lvl w:ilvl="3" w:tplc="04090001" w:tentative="1">
+      <w:start w:val="1"/>
+      <w:numFmt w:val="bullet"/>
+      <w:lvlText w:val=""/>
+      <w:lvlJc w:val="left"/>
+      <w:pPr>
+        <w:ind w:left="2880" w:hanging="360"/>
+      </w:pPr>
+      <w:rPr>
+        <w:rFonts w:ascii="Symbol" w:hAnsi="Symbol" w:hint="default"/>
+      </w:rPr>
+    </w:lvl>
+    <w:lvl w:ilvl="4" w:tplc="04090003" w:tentative="1">
+      <w:start w:val="1"/>
+      <w:numFmt w:val="bullet"/>
+      <w:lvlText w:val="o"/>
+      <w:lvlJc w:val="left"/>
+      <w:pPr>
+        <w:ind w:left="3600" w:hanging="360"/>
+      </w:pPr>
+      <w:rPr>
+        <w:rFonts w:ascii="Courier New" w:hAnsi="Courier New" w:cs="Courier New" w:hint="default"/>
+      </w:rPr>
+    </w:lvl>
+    <w:lvl w:ilvl="5" w:tplc="04090005" w:tentative="1">
+      <w:start w:val="1"/>
+      <w:numFmt w:val="bullet"/>
+      <w:lvlText w:val=""/>
+      <w:lvlJc w:val="left"/>
+      <w:pPr>
+        <w:ind w:left="4320" w:hanging="360"/>
+      </w:pPr>
+      <w:rPr>
+        <w:rFonts w:ascii="Wingdings" w:hAnsi="Wingdings" w:hint="default"/>
+      </w:rPr>
+    </w:lvl>
+    <w:lvl w:ilvl="6" w:tplc="04090001" w:tentative="1">
+      <w:start w:val="1"/>
+      <w:numFmt w:val="bullet"/>
+      <w:lvlText w:val=""/>
+      <w:lvlJc w:val="left"/>
+      <w:pPr>
+        <w:ind w:left="5040" w:hanging="360"/>
+      </w:pPr>
+      <w:rPr>
+        <w:rFonts w:ascii="Symbol" w:hAnsi="Symbol" w:hint="default"/>
+      </w:rPr>
+    </w:lvl>
+    <w:lvl w:ilvl="7" w:tplc="04090003" w:tentative="1">
+      <w:start w:val="1"/>
+      <w:numFmt w:val="bullet"/>
+      <w:lvlText w:val="o"/>
+      <w:lvlJc w:val="left"/>
+      <w:pPr>
+        <w:ind w:left="5760" w:hanging="360"/>
+      </w:pPr>
+      <w:rPr>
+        <w:rFonts w:ascii="Courier New" w:hAnsi="Courier New" w:cs="Courier New" w:hint="default"/>
+      </w:rPr>
+    </w:lvl>
+    <w:lvl w:ilvl="8" w:tplc="04090005" w:tentative="1">
+      <w:start w:val="1"/>
+      <w:numFmt w:val="bullet"/>
+      <w:lvlText w:val=""/>
+      <w:lvlJc w:val="left"/>
+      <w:pPr>
+        <w:ind w:left="6480" w:hanging="360"/>
+      </w:pPr>
+      <w:rPr>
+        <w:rFonts w:ascii="Wingdings" w:hAnsi="Wingdings" w:hint="default"/>
+      </w:rPr>
+    </w:lvl>
+  </w:abstractNum>
+  <w:abstractNum w:abstractNumId="6" w15:restartNumberingAfterBreak="0">
+    <w:nsid w:val="3FA01A89"/>
+    <w:multiLevelType w:val="hybridMultilevel"/>
+    <w:tmpl w:val="4DE80BB8"/>
+    <w:lvl w:ilvl="0" w:tplc="04090001">
+      <w:start w:val="1"/>
+      <w:numFmt w:val="bullet"/>
+      <w:lvlText w:val=""/>
+      <w:lvlJc w:val="left"/>
+      <w:pPr>
+        <w:ind w:left="720" w:hanging="360"/>
+      </w:pPr>
+      <w:rPr>
+        <w:rFonts w:ascii="Symbol" w:hAnsi="Symbol" w:hint="default"/>
+      </w:rPr>
+    </w:lvl>
+    <w:lvl w:ilvl="1" w:tplc="04090003" w:tentative="1">
+      <w:start w:val="1"/>
+      <w:numFmt w:val="bullet"/>
+      <w:lvlText w:val="o"/>
+      <w:lvlJc w:val="left"/>
+      <w:pPr>
+        <w:ind w:left="1440" w:hanging="360"/>
+      </w:pPr>
+      <w:rPr>
+        <w:rFonts w:ascii="Courier New" w:hAnsi="Courier New" w:cs="Courier New" w:hint="default"/>
+      </w:rPr>
+    </w:lvl>
+    <w:lvl w:ilvl="2" w:tplc="04090005" w:tentative="1">
+      <w:start w:val="1"/>
+      <w:numFmt w:val="bullet"/>
+      <w:lvlText w:val=""/>
+      <w:lvlJc w:val="left"/>
+      <w:pPr>
+        <w:ind w:left="2160" w:hanging="360"/>
+      </w:pPr>
+      <w:rPr>
+        <w:rFonts w:ascii="Wingdings" w:hAnsi="Wingdings" w:hint="default"/>
+      </w:rPr>
+    </w:lvl>
+    <w:lvl w:ilvl="3" w:tplc="04090001" w:tentative="1">
+      <w:start w:val="1"/>
+      <w:numFmt w:val="bullet"/>
+      <w:lvlText w:val=""/>
+      <w:lvlJc w:val="left"/>
+      <w:pPr>
+        <w:ind w:left="2880" w:hanging="360"/>
+      </w:pPr>
+      <w:rPr>
+        <w:rFonts w:ascii="Symbol" w:hAnsi="Symbol" w:hint="default"/>
+      </w:rPr>
+    </w:lvl>
+    <w:lvl w:ilvl="4" w:tplc="04090003" w:tentative="1">
+      <w:start w:val="1"/>
+      <w:numFmt w:val="bullet"/>
+      <w:lvlText w:val="o"/>
+      <w:lvlJc w:val="left"/>
+      <w:pPr>
+        <w:ind w:left="3600" w:hanging="360"/>
+      </w:pPr>
+      <w:rPr>
+        <w:rFonts w:ascii="Courier New" w:hAnsi="Courier New" w:cs="Courier New" w:hint="default"/>
+      </w:rPr>
+    </w:lvl>
+    <w:lvl w:ilvl="5" w:tplc="04090005" w:tentative="1">
+      <w:start w:val="1"/>
+      <w:numFmt w:val="bullet"/>
+      <w:lvlText w:val=""/>
+      <w:lvlJc w:val="left"/>
+      <w:pPr>
+        <w:ind w:left="4320" w:hanging="360"/>
+      </w:pPr>
+      <w:rPr>
+        <w:rFonts w:ascii="Wingdings" w:hAnsi="Wingdings" w:hint="default"/>
+      </w:rPr>
+    </w:lvl>
+    <w:lvl w:ilvl="6" w:tplc="04090001" w:tentative="1">
+      <w:start w:val="1"/>
+      <w:numFmt w:val="bullet"/>
+      <w:lvlText w:val=""/>
+      <w:lvlJc w:val="left"/>
+      <w:pPr>
+        <w:ind w:left="5040" w:hanging="360"/>
+      </w:pPr>
+      <w:rPr>
+        <w:rFonts w:ascii="Symbol" w:hAnsi="Symbol" w:hint="default"/>
+      </w:rPr>
+    </w:lvl>
+    <w:lvl w:ilvl="7" w:tplc="04090003" w:tentative="1">
+      <w:start w:val="1"/>
+      <w:numFmt w:val="bullet"/>
+      <w:lvlText w:val="o"/>
+      <w:lvlJc w:val="left"/>
+      <w:pPr>
+        <w:ind w:left="5760" w:hanging="360"/>
+      </w:pPr>
+      <w:rPr>
+        <w:rFonts w:ascii="Courier New" w:hAnsi="Courier New" w:cs="Courier New" w:hint="default"/>
+      </w:rPr>
+    </w:lvl>
+    <w:lvl w:ilvl="8" w:tplc="04090005" w:tentative="1">
+      <w:start w:val="1"/>
+      <w:numFmt w:val="bullet"/>
+      <w:lvlText w:val=""/>
+      <w:lvlJc w:val="left"/>
+      <w:pPr>
+        <w:ind w:left="6480" w:hanging="360"/>
+      </w:pPr>
+      <w:rPr>
+        <w:rFonts w:ascii="Wingdings" w:hAnsi="Wingdings" w:hint="default"/>
+      </w:rPr>
+    </w:lvl>
+  </w:abstractNum>
+  <w:abstractNum w:abstractNumId="7" w15:restartNumberingAfterBreak="0">
+    <w:nsid w:val="537A37D1"/>
+    <w:multiLevelType w:val="hybridMultilevel"/>
+    <w:tmpl w:val="36A6FC34"/>
+    <w:lvl w:ilvl="0" w:tplc="5A6E9860">
+      <w:numFmt w:val="bullet"/>
+      <w:lvlText w:val="-"/>
+      <w:lvlJc w:val="left"/>
+      <w:pPr>
+        <w:ind w:left="360" w:hanging="360"/>
+      </w:pPr>
+      <w:rPr>
+        <w:rFonts w:ascii="Cambria" w:eastAsiaTheme="minorHAnsi" w:hAnsi="Cambria" w:cs="Arabic Typesetting" w:hint="default"/>
+      </w:rPr>
+    </w:lvl>
+    <w:lvl w:ilvl="1" w:tplc="04090003">
+      <w:start w:val="1"/>
+      <w:numFmt w:val="bullet"/>
+      <w:lvlText w:val="o"/>
+      <w:lvlJc w:val="left"/>
+      <w:pPr>
+        <w:ind w:left="1080" w:hanging="360"/>
+      </w:pPr>
+      <w:rPr>
+        <w:rFonts w:ascii="Courier New" w:hAnsi="Courier New" w:cs="Courier New" w:hint="default"/>
+      </w:rPr>
+    </w:lvl>
+    <w:lvl w:ilvl="2" w:tplc="04090005" w:tentative="1">
+      <w:start w:val="1"/>
+      <w:numFmt w:val="bullet"/>
+      <w:lvlText w:val=""/>
+      <w:lvlJc w:val="left"/>
+      <w:pPr>
+        <w:ind w:left="1800" w:hanging="360"/>
+      </w:pPr>
+      <w:rPr>
+        <w:rFonts w:ascii="Wingdings" w:hAnsi="Wingdings" w:hint="default"/>
+      </w:rPr>
+    </w:lvl>
+    <w:lvl w:ilvl="3" w:tplc="04090001" w:tentative="1">
+      <w:start w:val="1"/>
+      <w:numFmt w:val="bullet"/>
+      <w:lvlText w:val=""/>
+      <w:lvlJc w:val="left"/>
+      <w:pPr>
+        <w:ind w:left="2520" w:hanging="360"/>
+      </w:pPr>
+      <w:rPr>
+        <w:rFonts w:ascii="Symbol" w:hAnsi="Symbol" w:hint="default"/>
+      </w:rPr>
+    </w:lvl>
+    <w:lvl w:ilvl="4" w:tplc="04090003" w:tentative="1">
+      <w:start w:val="1"/>
+      <w:numFmt w:val="bullet"/>
+      <w:lvlText w:val="o"/>
+      <w:lvlJc w:val="left"/>
+      <w:pPr>
+        <w:ind w:left="3240" w:hanging="360"/>
+      </w:pPr>
+      <w:rPr>
+        <w:rFonts w:ascii="Courier New" w:hAnsi="Courier New" w:cs="Courier New" w:hint="default"/>
+      </w:rPr>
+    </w:lvl>
+    <w:lvl w:ilvl="5" w:tplc="04090005" w:tentative="1">
+      <w:start w:val="1"/>
+      <w:numFmt w:val="bullet"/>
+      <w:lvlText w:val=""/>
+      <w:lvlJc w:val="left"/>
+      <w:pPr>
+        <w:ind w:left="3960" w:hanging="360"/>
+      </w:pPr>
+      <w:rPr>
+        <w:rFonts w:ascii="Wingdings" w:hAnsi="Wingdings" w:hint="default"/>
+      </w:rPr>
+    </w:lvl>
+    <w:lvl w:ilvl="6" w:tplc="04090001" w:tentative="1">
+      <w:start w:val="1"/>
+      <w:numFmt w:val="bullet"/>
+      <w:lvlText w:val=""/>
+      <w:lvlJc w:val="left"/>
+      <w:pPr>
+        <w:ind w:left="4680" w:hanging="360"/>
+      </w:pPr>
+      <w:rPr>
+        <w:rFonts w:ascii="Symbol" w:hAnsi="Symbol" w:hint="default"/>
+      </w:rPr>
+    </w:lvl>
+    <w:lvl w:ilvl="7" w:tplc="04090003" w:tentative="1">
+      <w:start w:val="1"/>
+      <w:numFmt w:val="bullet"/>
+      <w:lvlText w:val="o"/>
+      <w:lvlJc w:val="left"/>
+      <w:pPr>
+        <w:ind w:left="5400" w:hanging="360"/>
+      </w:pPr>
+      <w:rPr>
+        <w:rFonts w:ascii="Courier New" w:hAnsi="Courier New" w:cs="Courier New" w:hint="default"/>
+      </w:rPr>
+    </w:lvl>
+    <w:lvl w:ilvl="8" w:tplc="04090005" w:tentative="1">
+      <w:start w:val="1"/>
+      <w:numFmt w:val="bullet"/>
+      <w:lvlText w:val=""/>
+      <w:lvlJc w:val="left"/>
+      <w:pPr>
+        <w:ind w:left="6120" w:hanging="360"/>
+      </w:pPr>
+      <w:rPr>
+        <w:rFonts w:ascii="Wingdings" w:hAnsi="Wingdings" w:hint="default"/>
+      </w:rPr>
+    </w:lvl>
+  </w:abstractNum>
+  <w:abstractNum w:abstractNumId="8" w15:restartNumberingAfterBreak="0">
     <w:nsid w:val="5CE45619"/>
     <w:multiLevelType w:val="multilevel"/>
     <w:tmpl w:val="0409001D"/>
@@ -1606,7 +2561,120 @@
       </w:pPr>
     </w:lvl>
   </w:abstractNum>
-  <w:abstractNum w:abstractNumId="4" w15:restartNumberingAfterBreak="0">
+  <w:abstractNum w:abstractNumId="9" w15:restartNumberingAfterBreak="0">
+    <w:nsid w:val="68FA1F0E"/>
+    <w:multiLevelType w:val="hybridMultilevel"/>
+    <w:tmpl w:val="389ABBF4"/>
+    <w:lvl w:ilvl="0" w:tplc="04090001">
+      <w:start w:val="1"/>
+      <w:numFmt w:val="bullet"/>
+      <w:lvlText w:val=""/>
+      <w:lvlJc w:val="left"/>
+      <w:pPr>
+        <w:ind w:left="720" w:hanging="360"/>
+      </w:pPr>
+      <w:rPr>
+        <w:rFonts w:ascii="Symbol" w:hAnsi="Symbol" w:hint="default"/>
+      </w:rPr>
+    </w:lvl>
+    <w:lvl w:ilvl="1" w:tplc="04090003" w:tentative="1">
+      <w:start w:val="1"/>
+      <w:numFmt w:val="bullet"/>
+      <w:lvlText w:val="o"/>
+      <w:lvlJc w:val="left"/>
+      <w:pPr>
+        <w:ind w:left="1440" w:hanging="360"/>
+      </w:pPr>
+      <w:rPr>
+        <w:rFonts w:ascii="Courier New" w:hAnsi="Courier New" w:cs="Courier New" w:hint="default"/>
+      </w:rPr>
+    </w:lvl>
+    <w:lvl w:ilvl="2" w:tplc="04090005" w:tentative="1">
+      <w:start w:val="1"/>
+      <w:numFmt w:val="bullet"/>
+      <w:lvlText w:val=""/>
+      <w:lvlJc w:val="left"/>
+      <w:pPr>
+        <w:ind w:left="2160" w:hanging="360"/>
+      </w:pPr>
+      <w:rPr>
+        <w:rFonts w:ascii="Wingdings" w:hAnsi="Wingdings" w:hint="default"/>
+      </w:rPr>
+    </w:lvl>
+    <w:lvl w:ilvl="3" w:tplc="04090001" w:tentative="1">
+      <w:start w:val="1"/>
+      <w:numFmt w:val="bullet"/>
+      <w:lvlText w:val=""/>
+      <w:lvlJc w:val="left"/>
+      <w:pPr>
+        <w:ind w:left="2880" w:hanging="360"/>
+      </w:pPr>
+      <w:rPr>
+        <w:rFonts w:ascii="Symbol" w:hAnsi="Symbol" w:hint="default"/>
+      </w:rPr>
+    </w:lvl>
+    <w:lvl w:ilvl="4" w:tplc="04090003" w:tentative="1">
+      <w:start w:val="1"/>
+      <w:numFmt w:val="bullet"/>
+      <w:lvlText w:val="o"/>
+      <w:lvlJc w:val="left"/>
+      <w:pPr>
+        <w:ind w:left="3600" w:hanging="360"/>
+      </w:pPr>
+      <w:rPr>
+        <w:rFonts w:ascii="Courier New" w:hAnsi="Courier New" w:cs="Courier New" w:hint="default"/>
+      </w:rPr>
+    </w:lvl>
+    <w:lvl w:ilvl="5" w:tplc="04090005" w:tentative="1">
+      <w:start w:val="1"/>
+      <w:numFmt w:val="bullet"/>
+      <w:lvlText w:val=""/>
+      <w:lvlJc w:val="left"/>
+      <w:pPr>
+        <w:ind w:left="4320" w:hanging="360"/>
+      </w:pPr>
+      <w:rPr>
+        <w:rFonts w:ascii="Wingdings" w:hAnsi="Wingdings" w:hint="default"/>
+      </w:rPr>
+    </w:lvl>
+    <w:lvl w:ilvl="6" w:tplc="04090001" w:tentative="1">
+      <w:start w:val="1"/>
+      <w:numFmt w:val="bullet"/>
+      <w:lvlText w:val=""/>
+      <w:lvlJc w:val="left"/>
+      <w:pPr>
+        <w:ind w:left="5040" w:hanging="360"/>
+      </w:pPr>
+      <w:rPr>
+        <w:rFonts w:ascii="Symbol" w:hAnsi="Symbol" w:hint="default"/>
+      </w:rPr>
+    </w:lvl>
+    <w:lvl w:ilvl="7" w:tplc="04090003" w:tentative="1">
+      <w:start w:val="1"/>
+      <w:numFmt w:val="bullet"/>
+      <w:lvlText w:val="o"/>
+      <w:lvlJc w:val="left"/>
+      <w:pPr>
+        <w:ind w:left="5760" w:hanging="360"/>
+      </w:pPr>
+      <w:rPr>
+        <w:rFonts w:ascii="Courier New" w:hAnsi="Courier New" w:cs="Courier New" w:hint="default"/>
+      </w:rPr>
+    </w:lvl>
+    <w:lvl w:ilvl="8" w:tplc="04090005" w:tentative="1">
+      <w:start w:val="1"/>
+      <w:numFmt w:val="bullet"/>
+      <w:lvlText w:val=""/>
+      <w:lvlJc w:val="left"/>
+      <w:pPr>
+        <w:ind w:left="6480" w:hanging="360"/>
+      </w:pPr>
+      <w:rPr>
+        <w:rFonts w:ascii="Wingdings" w:hAnsi="Wingdings" w:hint="default"/>
+      </w:rPr>
+    </w:lvl>
+  </w:abstractNum>
+  <w:abstractNum w:abstractNumId="10" w15:restartNumberingAfterBreak="0">
     <w:nsid w:val="7A876267"/>
     <w:multiLevelType w:val="hybridMultilevel"/>
     <w:tmpl w:val="6DD4E65E"/>
@@ -1719,19 +2787,79 @@
     </w:lvl>
   </w:abstractNum>
   <w:num w:numId="1" w16cid:durableId="274949343">
-    <w:abstractNumId w:val="1"/>
+    <w:abstractNumId w:val="3"/>
   </w:num>
   <w:num w:numId="2" w16cid:durableId="1475752314">
-    <w:abstractNumId w:val="3"/>
+    <w:abstractNumId w:val="8"/>
   </w:num>
   <w:num w:numId="3" w16cid:durableId="1017973236">
-    <w:abstractNumId w:val="2"/>
+    <w:abstractNumId w:val="4"/>
   </w:num>
   <w:num w:numId="4" w16cid:durableId="695812165">
     <w:abstractNumId w:val="0"/>
   </w:num>
   <w:num w:numId="5" w16cid:durableId="1224874844">
-    <w:abstractNumId w:val="4"/>
+    <w:abstractNumId w:val="10"/>
+  </w:num>
+  <w:num w:numId="6" w16cid:durableId="50886983">
+    <w:abstractNumId w:val="1"/>
+  </w:num>
+  <w:num w:numId="7" w16cid:durableId="1309044519">
+    <w:abstractNumId w:val="9"/>
+  </w:num>
+  <w:num w:numId="8" w16cid:durableId="1183082529">
+    <w:abstractNumId w:val="2"/>
+  </w:num>
+  <w:num w:numId="9" w16cid:durableId="1469545609">
+    <w:abstractNumId w:val="3"/>
+  </w:num>
+  <w:num w:numId="10" w16cid:durableId="1256014064">
+    <w:abstractNumId w:val="3"/>
+  </w:num>
+  <w:num w:numId="11" w16cid:durableId="1094518077">
+    <w:abstractNumId w:val="5"/>
+  </w:num>
+  <w:num w:numId="12" w16cid:durableId="647440886">
+    <w:abstractNumId w:val="3"/>
+  </w:num>
+  <w:num w:numId="13" w16cid:durableId="86779740">
+    <w:abstractNumId w:val="6"/>
+  </w:num>
+  <w:num w:numId="14" w16cid:durableId="77796771">
+    <w:abstractNumId w:val="3"/>
+  </w:num>
+  <w:num w:numId="15" w16cid:durableId="695153629">
+    <w:abstractNumId w:val="3"/>
+  </w:num>
+  <w:num w:numId="16" w16cid:durableId="2041856818">
+    <w:abstractNumId w:val="3"/>
+  </w:num>
+  <w:num w:numId="17" w16cid:durableId="719134251">
+    <w:abstractNumId w:val="3"/>
+  </w:num>
+  <w:num w:numId="18" w16cid:durableId="2030567890">
+    <w:abstractNumId w:val="3"/>
+  </w:num>
+  <w:num w:numId="19" w16cid:durableId="1991983220">
+    <w:abstractNumId w:val="3"/>
+  </w:num>
+  <w:num w:numId="20" w16cid:durableId="208231050">
+    <w:abstractNumId w:val="7"/>
+  </w:num>
+  <w:num w:numId="21" w16cid:durableId="1654215842">
+    <w:abstractNumId w:val="3"/>
+  </w:num>
+  <w:num w:numId="22" w16cid:durableId="1501309237">
+    <w:abstractNumId w:val="0"/>
+  </w:num>
+  <w:num w:numId="23" w16cid:durableId="1702588253">
+    <w:abstractNumId w:val="0"/>
+  </w:num>
+  <w:num w:numId="24" w16cid:durableId="1797748707">
+    <w:abstractNumId w:val="0"/>
+  </w:num>
+  <w:num w:numId="25" w16cid:durableId="1417283434">
+    <w:abstractNumId w:val="0"/>
   </w:num>
 </w:numbering>
 </file>
@@ -2621,7 +3749,7 @@
   <w:docParts>
     <w:docPart>
       <w:docPartPr>
-        <w:name w:val="3C336E92DFDE4F61AAAF824615626FC1"/>
+        <w:name w:val="BF75AF1312224FCA8990291864EDC694"/>
         <w:category>
           <w:name w:val="General"/>
           <w:gallery w:val="placeholder"/>
@@ -2632,12 +3760,12 @@
         <w:behaviors>
           <w:behavior w:val="content"/>
         </w:behaviors>
-        <w:guid w:val="{177A461D-AEA3-4F14-B749-FB21F502339F}"/>
+        <w:guid w:val="{3CE8C05B-E139-477A-9EA0-0655F91BEC90}"/>
       </w:docPartPr>
       <w:docPartBody>
         <w:p>
           <w:pPr>
-            <w:pStyle w:val="3C336E92DFDE4F61AAAF824615626FC1"/>
+            <w:pStyle w:val="BF75AF1312224FCA8990291864EDC694"/>
           </w:pPr>
           <w:r>
             <w:t>Skills</w:t>
@@ -2647,7 +3775,7 @@
     </w:docPart>
     <w:docPart>
       <w:docPartPr>
-        <w:name w:val="CCE3B24D0EE2410086993D56D0EF1638"/>
+        <w:name w:val="502F95AF766540238D1EE028B7A8D7D2"/>
         <w:category>
           <w:name w:val="General"/>
           <w:gallery w:val="placeholder"/>
@@ -2658,12 +3786,12 @@
         <w:behaviors>
           <w:behavior w:val="content"/>
         </w:behaviors>
-        <w:guid w:val="{8F0708D0-103B-44F4-A011-2F85CC940A6F}"/>
+        <w:guid w:val="{4B3855D5-02DC-4C8C-B858-04EBBEA70BA0}"/>
       </w:docPartPr>
       <w:docPartBody>
         <w:p>
           <w:pPr>
-            <w:pStyle w:val="CCE3B24D0EE2410086993D56D0EF1638"/>
+            <w:pStyle w:val="502F95AF766540238D1EE028B7A8D7D2"/>
           </w:pPr>
           <w:r>
             <w:t>Experience</w:t>
@@ -2673,7 +3801,7 @@
     </w:docPart>
     <w:docPart>
       <w:docPartPr>
-        <w:name w:val="197C383602AF452BA2EEA5B8595872A2"/>
+        <w:name w:val="1A675686D7B54A1C846AC3EF6836BEEA"/>
         <w:category>
           <w:name w:val="General"/>
           <w:gallery w:val="placeholder"/>
@@ -2684,12 +3812,12 @@
         <w:behaviors>
           <w:behavior w:val="content"/>
         </w:behaviors>
-        <w:guid w:val="{F0109F81-444F-4D2A-90A6-458BEB237BB1}"/>
+        <w:guid w:val="{BDBEAEC1-FE07-4A58-927A-FA9AFD1EB222}"/>
       </w:docPartPr>
       <w:docPartBody>
         <w:p>
           <w:pPr>
-            <w:pStyle w:val="197C383602AF452BA2EEA5B8595872A2"/>
+            <w:pStyle w:val="1A675686D7B54A1C846AC3EF6836BEEA"/>
           </w:pPr>
           <w:r>
             <w:t>Education</w:t>
@@ -2717,20 +3845,6 @@
     <w:pitch w:val="variable"/>
     <w:sig w:usb0="E0002EFF" w:usb1="C000785B" w:usb2="00000009" w:usb3="00000000" w:csb0="000001FF" w:csb1="00000000"/>
   </w:font>
-  <w:font w:name="Courier New">
-    <w:panose1 w:val="02070309020205020404"/>
-    <w:charset w:val="00"/>
-    <w:family w:val="modern"/>
-    <w:pitch w:val="fixed"/>
-    <w:sig w:usb0="E0002EFF" w:usb1="C0007843" w:usb2="00000009" w:usb3="00000000" w:csb0="000001FF" w:csb1="00000000"/>
-  </w:font>
-  <w:font w:name="Wingdings">
-    <w:panose1 w:val="05000000000000000000"/>
-    <w:charset w:val="02"/>
-    <w:family w:val="auto"/>
-    <w:pitch w:val="variable"/>
-    <w:sig w:usb0="00000000" w:usb1="10000000" w:usb2="00000000" w:usb3="00000000" w:csb0="80000000" w:csb1="00000000"/>
-  </w:font>
   <w:font w:name="Cambria">
     <w:panose1 w:val="02040503050406030204"/>
     <w:charset w:val="00"/>
@@ -2751,6 +3865,20 @@
     <w:family w:val="script"/>
     <w:pitch w:val="variable"/>
     <w:sig w:usb0="80002007" w:usb1="80000000" w:usb2="00000008" w:usb3="00000000" w:csb0="000000D3" w:csb1="00000000"/>
+  </w:font>
+  <w:font w:name="Courier New">
+    <w:panose1 w:val="02070309020205020404"/>
+    <w:charset w:val="00"/>
+    <w:family w:val="modern"/>
+    <w:pitch w:val="fixed"/>
+    <w:sig w:usb0="E0002EFF" w:usb1="C0007843" w:usb2="00000009" w:usb3="00000000" w:csb0="000001FF" w:csb1="00000000"/>
+  </w:font>
+  <w:font w:name="Wingdings">
+    <w:panose1 w:val="05000000000000000000"/>
+    <w:charset w:val="02"/>
+    <w:family w:val="auto"/>
+    <w:pitch w:val="variable"/>
+    <w:sig w:usb0="00000000" w:usb1="10000000" w:usb2="00000000" w:usb3="00000000" w:csb0="80000000" w:csb1="00000000"/>
   </w:font>
   <w:font w:name="Times New Roman (Headings CS)">
     <w:altName w:val="Times New Roman"/>
@@ -2817,9 +3945,13 @@
   </w:compat>
   <w:rsids>
     <w:rsidRoot w:val="009F0A2D"/>
+    <w:rsid w:val="00012C73"/>
+    <w:rsid w:val="00216A51"/>
+    <w:rsid w:val="002564E1"/>
     <w:rsid w:val="002B2D4C"/>
     <w:rsid w:val="00645AA6"/>
     <w:rsid w:val="00651344"/>
+    <w:rsid w:val="00652B1E"/>
     <w:rsid w:val="006733D8"/>
     <w:rsid w:val="009F0A2D"/>
     <w:rsid w:val="00C9394B"/>
@@ -3285,25 +4417,49 @@
       <w:color w:val="808080"/>
     </w:rPr>
   </w:style>
-  <w:style w:type="paragraph" w:customStyle="1" w:styleId="3C336E92DFDE4F61AAAF824615626FC1">
-    <w:name w:val="3C336E92DFDE4F61AAAF824615626FC1"/>
-    <w:rsid w:val="009F0A2D"/>
+  <w:style w:type="paragraph" w:customStyle="1" w:styleId="0B103EE7B6B54A7DAEB38C7C50FC53DD">
+    <w:name w:val="0B103EE7B6B54A7DAEB38C7C50FC53DD"/>
+    <w:rsid w:val="00652B1E"/>
   </w:style>
-  <w:style w:type="paragraph" w:customStyle="1" w:styleId="CCE3B24D0EE2410086993D56D0EF1638">
-    <w:name w:val="CCE3B24D0EE2410086993D56D0EF1638"/>
-    <w:rsid w:val="002B2D4C"/>
+  <w:style w:type="paragraph" w:customStyle="1" w:styleId="6D9C7D71DA234164B0709983F8078198">
+    <w:name w:val="6D9C7D71DA234164B0709983F8078198"/>
+    <w:rsid w:val="00652B1E"/>
   </w:style>
-  <w:style w:type="paragraph" w:customStyle="1" w:styleId="197C383602AF452BA2EEA5B8595872A2">
-    <w:name w:val="197C383602AF452BA2EEA5B8595872A2"/>
-    <w:rsid w:val="002B2D4C"/>
+  <w:style w:type="paragraph" w:customStyle="1" w:styleId="3FCBF5667A67466FB7B75298DAC9C4A1">
+    <w:name w:val="3FCBF5667A67466FB7B75298DAC9C4A1"/>
+    <w:rsid w:val="00652B1E"/>
   </w:style>
-  <w:style w:type="paragraph" w:customStyle="1" w:styleId="403095FE1CB64FF692E2E10485EF0709">
-    <w:name w:val="403095FE1CB64FF692E2E10485EF0709"/>
-    <w:rsid w:val="00645AA6"/>
+  <w:style w:type="paragraph" w:customStyle="1" w:styleId="F2494AA318B347CA8C04C80BD71E13BC">
+    <w:name w:val="F2494AA318B347CA8C04C80BD71E13BC"/>
+    <w:rsid w:val="00216A51"/>
   </w:style>
-  <w:style w:type="paragraph" w:customStyle="1" w:styleId="2636737090A64CEBB6CBB90F174334B3">
-    <w:name w:val="2636737090A64CEBB6CBB90F174334B3"/>
-    <w:rsid w:val="00645AA6"/>
+  <w:style w:type="paragraph" w:customStyle="1" w:styleId="FF3FD67A9D924F4DBFF9FA56B15673B3">
+    <w:name w:val="FF3FD67A9D924F4DBFF9FA56B15673B3"/>
+    <w:rsid w:val="00652B1E"/>
+  </w:style>
+  <w:style w:type="paragraph" w:customStyle="1" w:styleId="BF75AF1312224FCA8990291864EDC694">
+    <w:name w:val="BF75AF1312224FCA8990291864EDC694"/>
+    <w:rsid w:val="00216A51"/>
+  </w:style>
+  <w:style w:type="paragraph" w:customStyle="1" w:styleId="1A675686D7B54A1C846AC3EF6836BEEA">
+    <w:name w:val="1A675686D7B54A1C846AC3EF6836BEEA"/>
+    <w:rsid w:val="00652B1E"/>
+  </w:style>
+  <w:style w:type="paragraph" w:customStyle="1" w:styleId="EF928E62B8E64D98AC3DF9E00E1A11C6">
+    <w:name w:val="EF928E62B8E64D98AC3DF9E00E1A11C6"/>
+    <w:rsid w:val="00652B1E"/>
+  </w:style>
+  <w:style w:type="paragraph" w:customStyle="1" w:styleId="502F95AF766540238D1EE028B7A8D7D2">
+    <w:name w:val="502F95AF766540238D1EE028B7A8D7D2"/>
+    <w:rsid w:val="00216A51"/>
+  </w:style>
+  <w:style w:type="paragraph" w:customStyle="1" w:styleId="76A23913CBEC4232B0BE9E66E0C6B810">
+    <w:name w:val="76A23913CBEC4232B0BE9E66E0C6B810"/>
+    <w:rsid w:val="00652B1E"/>
+  </w:style>
+  <w:style w:type="paragraph" w:customStyle="1" w:styleId="49C120BB598945E0899F536ED5EF259D">
+    <w:name w:val="49C120BB598945E0899F536ED5EF259D"/>
+    <w:rsid w:val="00652B1E"/>
   </w:style>
 </w:styles>
 </file>

</xml_diff>

<commit_message>
some changes in resume
</commit_message>
<xml_diff>
--- a/Amin-Mardani-Resume.docx
+++ b/Amin-Mardani-Resume.docx
@@ -531,7 +531,7 @@
                 <w:sz w:val="20"/>
                 <w:szCs w:val="20"/>
               </w:rPr>
-              <w:t>Nginx</w:t>
+              <w:t>CI/CD</w:t>
             </w:r>
           </w:p>
         </w:tc>
@@ -587,7 +587,7 @@
           <w:sz w:val="22"/>
           <w:szCs w:val="24"/>
         </w:rPr>
-        <w:t>Mohaymen</w:t>
+        <w:t>Authin</w:t>
       </w:r>
       <w:r>
         <w:rPr>
@@ -4577,6 +4577,7 @@
   </w:compat>
   <w:rsids>
     <w:rsidRoot w:val="00D44894"/>
+    <w:rsid w:val="000B3D41"/>
     <w:rsid w:val="0053553D"/>
     <w:rsid w:val="00922412"/>
     <w:rsid w:val="00AA564E"/>
@@ -5334,6 +5335,15 @@
 </file>
 
 <file path=customXml/item1.xml><?xml version="1.0" encoding="utf-8"?>
+<?mso-contentType ?>
+<FormTemplates xmlns="http://schemas.microsoft.com/sharepoint/v3/contenttype/forms">
+  <Display>DocumentLibraryForm</Display>
+  <Edit>DocumentLibraryForm</Edit>
+  <New>DocumentLibraryForm</New>
+</FormTemplates>
+</file>
+
+<file path=customXml/item2.xml><?xml version="1.0" encoding="utf-8"?>
 <p:properties xmlns:p="http://schemas.microsoft.com/office/2006/metadata/properties" xmlns:xsi="http://www.w3.org/2001/XMLSchema-instance" xmlns:pc="http://schemas.microsoft.com/office/infopath/2007/PartnerControls">
   <documentManagement>
     <_ip_UnifiedCompliancePolicyUIAction xmlns="http://schemas.microsoft.com/sharepoint/v3" xsi:nil="true"/>
@@ -5352,16 +5362,11 @@
 </p:properties>
 </file>
 
-<file path=customXml/item2.xml><?xml version="1.0" encoding="utf-8"?>
-<?mso-contentType ?>
-<FormTemplates xmlns="http://schemas.microsoft.com/sharepoint/v3/contenttype/forms">
-  <Display>DocumentLibraryForm</Display>
-  <Edit>DocumentLibraryForm</Edit>
-  <New>DocumentLibraryForm</New>
-</FormTemplates>
+<file path=customXml/item3.xml><?xml version="1.0" encoding="utf-8"?>
+<b:Sources xmlns:b="http://schemas.openxmlformats.org/officeDocument/2006/bibliography" xmlns="http://schemas.openxmlformats.org/officeDocument/2006/bibliography" SelectedStyle="\APASixthEditionOfficeOnline.xsl" StyleName="APA" Version="6"/>
 </file>
 
-<file path=customXml/item3.xml><?xml version="1.0" encoding="utf-8"?>
+<file path=customXml/item4.xml><?xml version="1.0" encoding="utf-8"?>
 <ct:contentTypeSchema xmlns:ct="http://schemas.microsoft.com/office/2006/metadata/contentType" xmlns:ma="http://schemas.microsoft.com/office/2006/metadata/properties/metaAttributes" ct:_="" ma:_="" ma:contentTypeName="Document" ma:contentTypeID="0x01010079F111ED35F8CC479449609E8A0923A6" ma:contentTypeVersion="21" ma:contentTypeDescription="Create a new document." ma:contentTypeScope="" ma:versionID="64dfb1555687e0874b4304b796b5b0c7">
   <xsd:schema xmlns:xsd="http://www.w3.org/2001/XMLSchema" xmlns:xs="http://www.w3.org/2001/XMLSchema" xmlns:p="http://schemas.microsoft.com/office/2006/metadata/properties" xmlns:ns1="http://schemas.microsoft.com/sharepoint/v3" xmlns:ns2="71af3243-3dd4-4a8d-8c0d-dd76da1f02a5" xmlns:ns3="16c05727-aa75-4e4a-9b5f-8a80a1165891" xmlns:ns4="230e9df3-be65-4c73-a93b-d1236ebd677e" targetNamespace="http://schemas.microsoft.com/office/2006/metadata/properties" ma:root="true" ma:fieldsID="e6e4c555b5e194d05b7203de9c4567b3" ns1:_="" ns2:_="" ns3:_="" ns4:_="">
     <xsd:import namespace="http://schemas.microsoft.com/sharepoint/v3"/>
@@ -5643,11 +5648,15 @@
 </ct:contentTypeSchema>
 </file>
 
-<file path=customXml/item4.xml><?xml version="1.0" encoding="utf-8"?>
-<b:Sources xmlns:b="http://schemas.openxmlformats.org/officeDocument/2006/bibliography" xmlns="http://schemas.openxmlformats.org/officeDocument/2006/bibliography" SelectedStyle="\APASixthEditionOfficeOnline.xsl" StyleName="APA" Version="6"/>
+<file path=customXml/itemProps1.xml><?xml version="1.0" encoding="utf-8"?>
+<ds:datastoreItem xmlns:ds="http://schemas.openxmlformats.org/officeDocument/2006/customXml" ds:itemID="{C03343B0-2E37-4E4D-9C2F-1BB515B811A5}">
+  <ds:schemaRefs>
+    <ds:schemaRef ds:uri="http://schemas.microsoft.com/sharepoint/v3/contenttype/forms"/>
+  </ds:schemaRefs>
+</ds:datastoreItem>
 </file>
 
-<file path=customXml/itemProps1.xml><?xml version="1.0" encoding="utf-8"?>
+<file path=customXml/itemProps2.xml><?xml version="1.0" encoding="utf-8"?>
 <ds:datastoreItem xmlns:ds="http://schemas.openxmlformats.org/officeDocument/2006/customXml" ds:itemID="{FC286A1A-83A9-49D0-AE61-B506130901B0}">
   <ds:schemaRefs>
     <ds:schemaRef ds:uri="http://schemas.microsoft.com/office/2006/metadata/properties"/>
@@ -5659,15 +5668,15 @@
 </ds:datastoreItem>
 </file>
 
-<file path=customXml/itemProps2.xml><?xml version="1.0" encoding="utf-8"?>
-<ds:datastoreItem xmlns:ds="http://schemas.openxmlformats.org/officeDocument/2006/customXml" ds:itemID="{C03343B0-2E37-4E4D-9C2F-1BB515B811A5}">
+<file path=customXml/itemProps3.xml><?xml version="1.0" encoding="utf-8"?>
+<ds:datastoreItem xmlns:ds="http://schemas.openxmlformats.org/officeDocument/2006/customXml" ds:itemID="{829E4964-E492-4D5C-A41E-6548D1BBBCF3}">
   <ds:schemaRefs>
-    <ds:schemaRef ds:uri="http://schemas.microsoft.com/sharepoint/v3/contenttype/forms"/>
+    <ds:schemaRef ds:uri="http://schemas.openxmlformats.org/officeDocument/2006/bibliography"/>
   </ds:schemaRefs>
 </ds:datastoreItem>
 </file>
 
-<file path=customXml/itemProps3.xml><?xml version="1.0" encoding="utf-8"?>
+<file path=customXml/itemProps4.xml><?xml version="1.0" encoding="utf-8"?>
 <ds:datastoreItem xmlns:ds="http://schemas.openxmlformats.org/officeDocument/2006/customXml" ds:itemID="{33E373DB-C2F7-43F7-8BF2-130AFA1F2081}">
   <ds:schemaRefs>
     <ds:schemaRef ds:uri="http://schemas.microsoft.com/office/2006/metadata/contentType"/>
@@ -5686,12 +5695,4 @@
     <ds:schemaRef ds:uri="http://schemas.microsoft.com/internal/obd"/>
   </ds:schemaRefs>
 </ds:datastoreItem>
-</file>
-
-<file path=customXml/itemProps4.xml><?xml version="1.0" encoding="utf-8"?>
-<ds:datastoreItem xmlns:ds="http://schemas.openxmlformats.org/officeDocument/2006/customXml" ds:itemID="{829E4964-E492-4D5C-A41E-6548D1BBBCF3}">
-  <ds:schemaRefs>
-    <ds:schemaRef ds:uri="http://schemas.openxmlformats.org/officeDocument/2006/bibliography"/>
-  </ds:schemaRefs>
-</ds:datastoreItem>
 </file>
</xml_diff>